<commit_message>
changes: * changed the script to match the coloured used for the reinterpreted Stuyfzand figures. * the results are quite satisfactory
</commit_message>
<xml_diff>
--- a/reports/Introduction.docx
+++ b/reports/Introduction.docx
@@ -653,6 +653,7 @@
     </w:p>
     <w:p>
       <w:pPr>
+        <w:keepNext/>
         <w:jc w:val="center"/>
       </w:pPr>
       <w:r>
@@ -660,10 +661,10 @@
           <w:noProof/>
         </w:rPr>
         <w:drawing>
-          <wp:inline distT="0" distB="0" distL="0" distR="0" wp14:anchorId="4A32D1E2" wp14:editId="5E945D3A">
-            <wp:extent cx="5200086" cy="4194175"/>
-            <wp:effectExtent l="0" t="0" r="635" b="0"/>
-            <wp:docPr id="14" name="Picture 14"/>
+          <wp:inline distT="0" distB="0" distL="0" distR="0" wp14:anchorId="3BDBDB4A" wp14:editId="70DAE2EC">
+            <wp:extent cx="5731510" cy="3609975"/>
+            <wp:effectExtent l="0" t="0" r="2540" b="9525"/>
+            <wp:docPr id="19" name="Picture 19" descr="A map of a city&#10;&#10;Description automatically generated with low confidence"/>
             <wp:cNvGraphicFramePr>
               <a:graphicFrameLocks xmlns:a="http://schemas.openxmlformats.org/drawingml/2006/main" noChangeAspect="1"/>
             </wp:cNvGraphicFramePr>
@@ -671,29 +672,72 @@
               <a:graphicData uri="http://schemas.openxmlformats.org/drawingml/2006/picture">
                 <pic:pic xmlns:pic="http://schemas.openxmlformats.org/drawingml/2006/picture">
                   <pic:nvPicPr>
-                    <pic:cNvPr id="1" name=""/>
+                    <pic:cNvPr id="19" name="Picture 19" descr="A map of a city&#10;&#10;Description automatically generated with low confidence"/>
                     <pic:cNvPicPr/>
                   </pic:nvPicPr>
-                  <pic:blipFill>
-                    <a:blip r:embed="rId7"/>
-                    <a:stretch>
-                      <a:fillRect/>
-                    </a:stretch>
+                  <pic:blipFill rotWithShape="1">
+                    <a:blip r:embed="rId7" cstate="print">
+                      <a:extLst>
+                        <a:ext uri="{28A0092B-C50C-407E-A947-70E740481C1C}">
+                          <a14:useLocalDpi xmlns:a14="http://schemas.microsoft.com/office/drawing/2010/main" val="0"/>
+                        </a:ext>
+                      </a:extLst>
+                    </a:blip>
+                    <a:srcRect t="6110" b="4826"/>
+                    <a:stretch/>
                   </pic:blipFill>
-                  <pic:spPr>
+                  <pic:spPr bwMode="auto">
                     <a:xfrm>
                       <a:off x="0" y="0"/>
-                      <a:ext cx="5204759" cy="4197944"/>
+                      <a:ext cx="5731510" cy="3609975"/>
                     </a:xfrm>
                     <a:prstGeom prst="rect">
                       <a:avLst/>
                     </a:prstGeom>
+                    <a:ln>
+                      <a:noFill/>
+                    </a:ln>
+                    <a:extLst>
+                      <a:ext uri="{53640926-AAD7-44D8-BBD7-CCE9431645EC}">
+                        <a14:shadowObscured xmlns:a14="http://schemas.microsoft.com/office/drawing/2010/main"/>
+                      </a:ext>
+                    </a:extLst>
                   </pic:spPr>
                 </pic:pic>
               </a:graphicData>
             </a:graphic>
           </wp:inline>
         </w:drawing>
+      </w:r>
+    </w:p>
+    <w:p>
+      <w:pPr>
+        <w:pStyle w:val="Caption"/>
+        <w:jc w:val="center"/>
+      </w:pPr>
+      <w:r>
+        <w:t xml:space="preserve">Figure </w:t>
+      </w:r>
+      <w:r>
+        <w:fldChar w:fldCharType="begin"/>
+      </w:r>
+      <w:r>
+        <w:instrText xml:space="preserve"> SEQ Figure \* ARABIC </w:instrText>
+      </w:r>
+      <w:r>
+        <w:fldChar w:fldCharType="separate"/>
+      </w:r>
+      <w:r>
+        <w:rPr>
+          <w:noProof/>
+        </w:rPr>
+        <w:t>2</w:t>
+      </w:r>
+      <w:r>
+        <w:fldChar w:fldCharType="end"/>
+      </w:r>
+      <w:r>
+        <w:t>: Study area of Meijendel-Berkheijde</w:t>
       </w:r>
     </w:p>
     <w:p>
@@ -845,7 +889,7 @@
         <w:rPr>
           <w:noProof/>
         </w:rPr>
-        <w:t>2</w:t>
+        <w:t>3</w:t>
       </w:r>
       <w:r>
         <w:fldChar w:fldCharType="end"/>
@@ -1438,7 +1482,7 @@
         <w:rPr>
           <w:noProof/>
         </w:rPr>
-        <w:t>3</w:t>
+        <w:t>4</w:t>
       </w:r>
       <w:r>
         <w:fldChar w:fldCharType="end"/>
@@ -1454,9 +1498,23 @@
     </w:p>
     <w:p>
       <w:pPr>
+        <w:jc w:val="left"/>
+        <w:rPr>
+          <w:rFonts w:ascii="CMU Serif" w:eastAsiaTheme="majorEastAsia" w:hAnsi="CMU Serif" w:cs="CMU Serif"/>
+          <w:sz w:val="28"/>
+          <w:szCs w:val="28"/>
+        </w:rPr>
+      </w:pPr>
+      <w:r>
+        <w:br w:type="page"/>
+      </w:r>
+    </w:p>
+    <w:p>
+      <w:pPr>
         <w:pStyle w:val="Heading2"/>
       </w:pPr>
       <w:r>
+        <w:lastRenderedPageBreak/>
         <w:t>Scope of Study</w:t>
       </w:r>
     </w:p>
@@ -1494,7 +1552,6 @@
           <w:i/>
           <w:iCs/>
         </w:rPr>
-        <w:lastRenderedPageBreak/>
         <w:t>To assess and improve efficient modeling practices</w:t>
       </w:r>
       <w:r>
@@ -2044,7 +2101,7 @@
         <w:rPr>
           <w:noProof/>
         </w:rPr>
-        <w:t>4</w:t>
+        <w:t>5</w:t>
       </w:r>
       <w:r>
         <w:fldChar w:fldCharType="end"/>
@@ -2402,7 +2459,7 @@
         <w:rPr>
           <w:noProof/>
         </w:rPr>
-        <w:t>5</w:t>
+        <w:t>6</w:t>
       </w:r>
       <w:r>
         <w:fldChar w:fldCharType="end"/>
@@ -2686,7 +2743,7 @@
         <w:rPr>
           <w:noProof/>
         </w:rPr>
-        <w:t>6</w:t>
+        <w:t>7</w:t>
       </w:r>
       <w:r>
         <w:fldChar w:fldCharType="end"/>
@@ -2736,83 +2793,12 @@
         <w:t>.</w:t>
       </w:r>
     </w:p>
-    <w:p/>
-    <w:p>
-      <w:pPr>
-        <w:keepNext/>
-      </w:pPr>
-      <w:r>
-        <w:rPr>
-          <w:noProof/>
-        </w:rPr>
-        <w:drawing>
-          <wp:inline distT="0" distB="0" distL="0" distR="0" wp14:anchorId="7CEB82DF" wp14:editId="75B4324D">
-            <wp:extent cx="5731510" cy="2935605"/>
-            <wp:effectExtent l="0" t="0" r="2540" b="0"/>
-            <wp:docPr id="11" name="Picture 11" descr="Diagram&#10;&#10;Description automatically generated"/>
-            <wp:cNvGraphicFramePr>
-              <a:graphicFrameLocks xmlns:a="http://schemas.openxmlformats.org/drawingml/2006/main" noChangeAspect="1"/>
-            </wp:cNvGraphicFramePr>
-            <a:graphic xmlns:a="http://schemas.openxmlformats.org/drawingml/2006/main">
-              <a:graphicData uri="http://schemas.openxmlformats.org/drawingml/2006/picture">
-                <pic:pic xmlns:pic="http://schemas.openxmlformats.org/drawingml/2006/picture">
-                  <pic:nvPicPr>
-                    <pic:cNvPr id="11" name="Picture 11" descr="Diagram&#10;&#10;Description automatically generated"/>
-                    <pic:cNvPicPr/>
-                  </pic:nvPicPr>
-                  <pic:blipFill>
-                    <a:blip r:embed="rId17"/>
-                    <a:stretch>
-                      <a:fillRect/>
-                    </a:stretch>
-                  </pic:blipFill>
-                  <pic:spPr>
-                    <a:xfrm>
-                      <a:off x="0" y="0"/>
-                      <a:ext cx="5731510" cy="2935605"/>
-                    </a:xfrm>
-                    <a:prstGeom prst="rect">
-                      <a:avLst/>
-                    </a:prstGeom>
-                  </pic:spPr>
-                </pic:pic>
-              </a:graphicData>
-            </a:graphic>
-          </wp:inline>
-        </w:drawing>
-      </w:r>
-    </w:p>
-    <w:p>
-      <w:pPr>
-        <w:pStyle w:val="Caption"/>
-      </w:pPr>
-      <w:r>
-        <w:t xml:space="preserve">Figure </w:t>
-      </w:r>
-      <w:r>
-        <w:fldChar w:fldCharType="begin"/>
-      </w:r>
-      <w:r>
-        <w:instrText xml:space="preserve"> SEQ Figure \* ARABIC </w:instrText>
-      </w:r>
-      <w:r>
-        <w:fldChar w:fldCharType="separate"/>
-      </w:r>
-      <w:r>
-        <w:rPr>
-          <w:noProof/>
-        </w:rPr>
-        <w:t>7</w:t>
-      </w:r>
-      <w:r>
-        <w:fldChar w:fldCharType="end"/>
-      </w:r>
-      <w:r>
-        <w:t>: Schematic overview of boundary conditions in a cross section perpendicular to the coastline.</w:t>
-      </w:r>
-      <w:r>
-        <w:t xml:space="preserve"> Subscripts refer to implementation of boundary conditions: MM =Meta Model, OM = Original Model</w:t>
-      </w:r>
+    <w:p>
+      <w:pPr>
+        <w:rPr>
+          <w:highlight w:val="lightGray"/>
+        </w:rPr>
+      </w:pPr>
     </w:p>
     <w:p>
       <w:pPr>
@@ -2829,7 +2815,6 @@
         <w:rPr>
           <w:highlight w:val="lightGray"/>
         </w:rPr>
-        <w:lastRenderedPageBreak/>
         <w:t>Domain boundaries</w:t>
       </w:r>
     </w:p>
@@ -2961,7 +2946,13 @@
         <w:t xml:space="preserve"> in their effect</w:t>
       </w:r>
       <w:r>
-        <w:t xml:space="preserve"> on model efficiency and accuracy</w:t>
+        <w:t xml:space="preserve"> on model efficiency </w:t>
+      </w:r>
+      <w:r>
+        <w:rPr>
+          <w:highlight w:val="lightGray"/>
+        </w:rPr>
+        <w:t>and accuracy</w:t>
       </w:r>
       <w:r>
         <w:t xml:space="preserve"> is investigated</w:t>
@@ -3415,7 +3406,7 @@
                     <pic:cNvPicPr/>
                   </pic:nvPicPr>
                   <pic:blipFill>
-                    <a:blip r:embed="rId18"/>
+                    <a:blip r:embed="rId17"/>
                     <a:stretch>
                       <a:fillRect/>
                     </a:stretch>
@@ -4246,7 +4237,7 @@
                     <pic:cNvPicPr/>
                   </pic:nvPicPr>
                   <pic:blipFill>
-                    <a:blip r:embed="rId19"/>
+                    <a:blip r:embed="rId18"/>
                     <a:stretch>
                       <a:fillRect/>
                     </a:stretch>
@@ -4532,6 +4523,26 @@
     </w:p>
     <w:p>
       <w:pPr>
+        <w:rPr>
+          <w:rFonts w:eastAsiaTheme="minorEastAsia"/>
+        </w:rPr>
+      </w:pPr>
+      <w:r>
+        <w:rPr>
+          <w:rFonts w:eastAsiaTheme="minorEastAsia"/>
+          <w:highlight w:val="lightGray"/>
+        </w:rPr>
+        <w:t>+not going into accuracy</w:t>
+      </w:r>
+      <w:r>
+        <w:rPr>
+          <w:rFonts w:eastAsiaTheme="minorEastAsia"/>
+        </w:rPr>
+        <w:t>?</w:t>
+      </w:r>
+    </w:p>
+    <w:p>
+      <w:pPr>
         <w:jc w:val="left"/>
       </w:pPr>
       <w:r>
@@ -4611,7 +4622,7 @@
                     <pic:cNvPicPr/>
                   </pic:nvPicPr>
                   <pic:blipFill>
-                    <a:blip r:embed="rId20"/>
+                    <a:blip r:embed="rId19"/>
                     <a:stretch>
                       <a:fillRect/>
                     </a:stretch>
@@ -4679,6 +4690,7 @@
           <w:numId w:val="1"/>
         </w:numPr>
       </w:pPr>
+      <w:commentRangeStart w:id="6"/>
       <w:r>
         <w:t>Canals &amp; Polders</w:t>
       </w:r>
@@ -4707,6 +4719,13 @@
       </w:r>
       <w:r>
         <w:t xml:space="preserve">package can be used. </w:t>
+      </w:r>
+      <w:commentRangeEnd w:id="6"/>
+      <w:r>
+        <w:rPr>
+          <w:rStyle w:val="CommentReference"/>
+        </w:rPr>
+        <w:commentReference w:id="6"/>
       </w:r>
     </w:p>
     <w:p/>
@@ -4807,6 +4826,9 @@
       <w:r>
         <w:t xml:space="preserve"> is used as an influx on the top cells. The pumping rate from the reservoir, for drinking water is represented in the Well and DRN packages, in accordance with the original model.</w:t>
       </w:r>
+      <w:r>
+        <w:t xml:space="preserve"> </w:t>
+      </w:r>
     </w:p>
     <w:p>
       <w:pPr>
@@ -4815,7 +4837,7 @@
           <w:bCs/>
         </w:rPr>
       </w:pPr>
-      <w:commentRangeStart w:id="6"/>
+      <w:commentRangeStart w:id="7"/>
       <w:r>
         <w:rPr>
           <w:b/>
@@ -4823,12 +4845,19 @@
         </w:rPr>
         <w:t>Runs</w:t>
       </w:r>
-      <w:commentRangeEnd w:id="6"/>
+      <w:commentRangeEnd w:id="7"/>
+      <w:r>
+        <w:rPr>
+          <w:b/>
+          <w:bCs/>
+        </w:rPr>
+        <w:t xml:space="preserve"> (MOVE TO APPENDIX?)</w:t>
+      </w:r>
       <w:r>
         <w:rPr>
           <w:rStyle w:val="CommentReference"/>
         </w:rPr>
-        <w:commentReference w:id="6"/>
+        <w:commentReference w:id="7"/>
       </w:r>
     </w:p>
     <w:p>
@@ -4900,30 +4929,6 @@
       </w:pPr>
       <w:r>
         <w:t>Variable density flow</w:t>
-      </w:r>
-    </w:p>
-    <w:p>
-      <w:pPr>
-        <w:pStyle w:val="ListParagraph"/>
-        <w:numPr>
-          <w:ilvl w:val="1"/>
-          <w:numId w:val="41"/>
-        </w:numPr>
-        <w:rPr>
-          <w:highlight w:val="lightGray"/>
-        </w:rPr>
-      </w:pPr>
-      <w:r>
-        <w:rPr>
-          <w:highlight w:val="lightGray"/>
-        </w:rPr>
-        <w:t>We used chloride to represent salinity, as chloride is the dominant anion in Dutch coastal groundwater and density is linearly related to it within naturally occurring concentrations</w:t>
-      </w:r>
-      <w:r>
-        <w:rPr>
-          <w:highlight w:val="lightGray"/>
-        </w:rPr>
-        <w:t xml:space="preserve"> (Delsman,)</w:t>
       </w:r>
     </w:p>
     <w:p>
@@ -5014,7 +5019,7 @@
                     <pic:cNvPicPr/>
                   </pic:nvPicPr>
                   <pic:blipFill>
-                    <a:blip r:embed="rId21">
+                    <a:blip r:embed="rId20">
                       <a:extLst>
                         <a:ext uri="{28A0092B-C50C-407E-A947-70E740481C1C}">
                           <a14:useLocalDpi xmlns:a14="http://schemas.microsoft.com/office/drawing/2010/main" val="0"/>
@@ -5621,18 +5626,18 @@
       <w:pPr>
         <w:pStyle w:val="Heading2"/>
       </w:pPr>
-      <w:commentRangeStart w:id="7"/>
+      <w:commentRangeStart w:id="8"/>
       <w:r>
         <w:lastRenderedPageBreak/>
         <w:t>Model calibration</w:t>
       </w:r>
-      <w:commentRangeEnd w:id="7"/>
+      <w:commentRangeEnd w:id="8"/>
       <w:r>
         <w:rPr>
           <w:rStyle w:val="CommentReference"/>
           <w:rFonts w:ascii="CMU Concrete" w:eastAsiaTheme="minorHAnsi" w:hAnsi="CMU Concrete" w:cs="CMU Concrete"/>
         </w:rPr>
-        <w:commentReference w:id="7"/>
+        <w:commentReference w:id="8"/>
       </w:r>
     </w:p>
     <w:p>
@@ -5713,10 +5718,10 @@
           <w:noProof/>
         </w:rPr>
         <w:drawing>
-          <wp:inline distT="0" distB="0" distL="0" distR="0" wp14:anchorId="7895DA3F" wp14:editId="617A0332">
-            <wp:extent cx="2334146" cy="2781300"/>
-            <wp:effectExtent l="0" t="0" r="9525" b="0"/>
-            <wp:docPr id="23" name="Picture 23" descr="A picture containing text, screenshot, font, businesscard&#10;&#10;Description automatically generated"/>
+          <wp:inline distT="0" distB="0" distL="0" distR="0" wp14:anchorId="425958C7" wp14:editId="559B9D30">
+            <wp:extent cx="2590800" cy="2892764"/>
+            <wp:effectExtent l="0" t="0" r="0" b="3175"/>
+            <wp:docPr id="8" name="Picture 8" descr="A picture containing text, screenshot, font, rectangle&#10;&#10;Description automatically generated"/>
             <wp:cNvGraphicFramePr>
               <a:graphicFrameLocks xmlns:a="http://schemas.openxmlformats.org/drawingml/2006/main" noChangeAspect="1"/>
             </wp:cNvGraphicFramePr>
@@ -5724,17 +5729,11 @@
               <a:graphicData uri="http://schemas.openxmlformats.org/drawingml/2006/picture">
                 <pic:pic xmlns:pic="http://schemas.openxmlformats.org/drawingml/2006/picture">
                   <pic:nvPicPr>
-                    <pic:cNvPr id="23" name="Picture 23" descr="A picture containing text, screenshot, font, businesscard&#10;&#10;Description automatically generated"/>
+                    <pic:cNvPr id="8" name="Picture 8" descr="A picture containing text, screenshot, font, rectangle&#10;&#10;Description automatically generated"/>
                     <pic:cNvPicPr/>
                   </pic:nvPicPr>
                   <pic:blipFill>
-                    <a:blip r:embed="rId22">
-                      <a:extLst>
-                        <a:ext uri="{28A0092B-C50C-407E-A947-70E740481C1C}">
-                          <a14:useLocalDpi xmlns:a14="http://schemas.microsoft.com/office/drawing/2010/main" val="0"/>
-                        </a:ext>
-                      </a:extLst>
-                    </a:blip>
+                    <a:blip r:embed="rId21"/>
                     <a:stretch>
                       <a:fillRect/>
                     </a:stretch>
@@ -5742,7 +5741,7 @@
                   <pic:spPr>
                     <a:xfrm>
                       <a:off x="0" y="0"/>
-                      <a:ext cx="2337102" cy="2784822"/>
+                      <a:ext cx="2595666" cy="2898197"/>
                     </a:xfrm>
                     <a:prstGeom prst="rect">
                       <a:avLst/>
@@ -5754,6 +5753,12 @@
           </wp:inline>
         </w:drawing>
       </w:r>
+      <w:r>
+        <w:rPr>
+          <w:noProof/>
+        </w:rPr>
+        <w:t xml:space="preserve"> </w:t>
+      </w:r>
     </w:p>
     <w:p>
       <w:pPr>
@@ -5857,7 +5862,6 @@
     </w:p>
     <w:p>
       <w:pPr>
-        <w:keepNext/>
         <w:tabs>
           <w:tab w:val="left" w:pos="6030"/>
         </w:tabs>
@@ -5883,7 +5887,7 @@
                     <pic:cNvPicPr/>
                   </pic:nvPicPr>
                   <pic:blipFill>
-                    <a:blip r:embed="rId23"/>
+                    <a:blip r:embed="rId22"/>
                     <a:stretch>
                       <a:fillRect/>
                     </a:stretch>
@@ -5903,9 +5907,6 @@
           </wp:inline>
         </w:drawing>
       </w:r>
-      <w:r>
-        <w:t xml:space="preserve"> </w:t>
-      </w:r>
     </w:p>
     <w:p>
       <w:pPr>
@@ -5936,11 +5937,11 @@
       <w:r>
         <w:t xml:space="preserve">: Extent of cross sections over the </w:t>
       </w:r>
-      <w:commentRangeStart w:id="8"/>
+      <w:commentRangeStart w:id="9"/>
       <w:r>
         <w:t>study</w:t>
       </w:r>
-      <w:commentRangeEnd w:id="8"/>
+      <w:commentRangeEnd w:id="9"/>
       <w:r>
         <w:rPr>
           <w:rStyle w:val="CommentReference"/>
@@ -5948,7 +5949,7 @@
           <w:iCs w:val="0"/>
           <w:color w:val="auto"/>
         </w:rPr>
-        <w:commentReference w:id="8"/>
+        <w:commentReference w:id="9"/>
       </w:r>
       <w:r>
         <w:t xml:space="preserve"> area</w:t>
@@ -5962,132 +5963,230 @@
       </w:pPr>
       <w:r>
         <w:lastRenderedPageBreak/>
-        <w:t xml:space="preserve">As introduced in </w:t>
-      </w:r>
-      <w:r>
-        <w:rPr>
-          <w:highlight w:val="lightGray"/>
-        </w:rPr>
-        <w:t>Section 2.2.2</w:t>
-      </w:r>
-      <w:r>
-        <w:t xml:space="preserve">, the conductance between a boundary condition and the adjacent groundwater system is a term that requires calibration. After regridding to a different horizontal cell size, cell budgets </w:t>
-      </w:r>
-      <w:r>
-        <w:t xml:space="preserve">and vertical flows (Flow Lower Face) </w:t>
-      </w:r>
-      <w:r>
-        <w:t>are used to calibrate the conductance</w:t>
-      </w:r>
-      <w:r>
-        <w:t xml:space="preserve"> term</w:t>
-      </w:r>
-      <w:r>
-        <w:t xml:space="preserve"> beneath the infiltration ponds to the water balance of the study area</w:t>
-      </w:r>
-      <w:r>
-        <w:t>.</w:t>
-      </w:r>
-    </w:p>
-    <w:p>
-      <w:pPr>
-        <w:pStyle w:val="ListParagraph"/>
-        <w:numPr>
-          <w:ilvl w:val="0"/>
-          <w:numId w:val="41"/>
-        </w:numPr>
+        <w:t>These cross sections serve to investigate the function of the metamodel to represent the output of the original model on a global scale. Comparing hydraulic head distributions</w:t>
+      </w:r>
+      <w:r>
+        <w:t xml:space="preserve"> </w:t>
+      </w:r>
+      <w:r>
+        <w:t>gives insight in flow of groundwater through the entire domain</w:t>
+      </w:r>
+      <w:r>
+        <w:t>, which must also be represented by the metamodel</w:t>
+      </w:r>
+      <w:r>
+        <w:t xml:space="preserve">. </w:t>
+      </w:r>
+    </w:p>
+    <w:p>
+      <w:pPr>
         <w:tabs>
           <w:tab w:val="left" w:pos="6030"/>
         </w:tabs>
-        <w:rPr>
-          <w:highlight w:val="lightGray"/>
-        </w:rPr>
-      </w:pPr>
-      <w:r>
-        <w:rPr>
-          <w:highlight w:val="lightGray"/>
-        </w:rPr>
-        <w:t>+</w:t>
-      </w:r>
-      <w:r>
-        <w:rPr>
-          <w:highlight w:val="lightGray"/>
-        </w:rPr>
-        <w:t xml:space="preserve"> </w:t>
-      </w:r>
-      <w:r>
-        <w:rPr>
-          <w:highlight w:val="lightGray"/>
-        </w:rPr>
-        <w:t>A</w:t>
-      </w:r>
-      <w:r>
-        <w:rPr>
-          <w:highlight w:val="lightGray"/>
-        </w:rPr>
-        <w:t>dd that for the study area, the water balance weighs heavier for calibration than hydraulic heads, hence the larger error in heads than in water balance?</w:t>
-      </w:r>
-    </w:p>
-    <w:p>
-      <w:pPr>
-        <w:pStyle w:val="ListParagraph"/>
-        <w:numPr>
-          <w:ilvl w:val="0"/>
-          <w:numId w:val="41"/>
-        </w:numPr>
+      </w:pPr>
+      <w:r>
+        <w:t xml:space="preserve">For </w:t>
+      </w:r>
+      <w:proofErr w:type="spellStart"/>
+      <w:r>
+        <w:t>gro</w:t>
+      </w:r>
+      <w:proofErr w:type="spellEnd"/>
+    </w:p>
+    <w:p>
+      <w:pPr>
         <w:tabs>
           <w:tab w:val="left" w:pos="6030"/>
         </w:tabs>
-        <w:rPr>
-          <w:highlight w:val="lightGray"/>
-        </w:rPr>
-      </w:pPr>
-      <w:r>
-        <w:rPr>
-          <w:highlight w:val="lightGray"/>
-        </w:rPr>
-        <w:t>+ Add the</w:t>
-      </w:r>
-      <w:r>
-        <w:rPr>
-          <w:highlight w:val="lightGray"/>
-        </w:rPr>
-        <w:t xml:space="preserve"> order in which calibration is </w:t>
-      </w:r>
-      <w:proofErr w:type="gramStart"/>
-      <w:r>
-        <w:rPr>
-          <w:highlight w:val="lightGray"/>
-        </w:rPr>
-        <w:t>done:</w:t>
-      </w:r>
-      <w:proofErr w:type="gramEnd"/>
-      <w:r>
-        <w:rPr>
-          <w:highlight w:val="lightGray"/>
-        </w:rPr>
-        <w:t xml:space="preserve"> hydraulic heads for global changes, water balance for infiltration ponds conductivity, combined with motivation why one weighs heavier than the other.  </w:t>
-      </w:r>
-    </w:p>
-    <w:p>
-      <w:pPr>
-        <w:pStyle w:val="ListParagraph"/>
-        <w:numPr>
-          <w:ilvl w:val="0"/>
-          <w:numId w:val="41"/>
-        </w:numPr>
+      </w:pPr>
+    </w:p>
+    <w:p>
+      <w:pPr>
         <w:tabs>
           <w:tab w:val="left" w:pos="6030"/>
         </w:tabs>
+      </w:pPr>
+      <w:r>
+        <w:t xml:space="preserve">On a smaller scale, metamodel calibration is done by comparing water balances for the study area. </w:t>
+      </w:r>
+      <w:r>
+        <w:t xml:space="preserve">After regridding to a different horizontal cell size, the conductance </w:t>
+      </w:r>
+      <w:r>
+        <w:t>of the</w:t>
+      </w:r>
+      <w:r>
+        <w:t xml:space="preserve"> infiltration ponds</w:t>
+      </w:r>
+      <w:r>
+        <w:t xml:space="preserve"> (see </w:t>
+      </w:r>
+      <w:r>
         <w:rPr>
           <w:highlight w:val="lightGray"/>
         </w:rPr>
-      </w:pPr>
+        <w:t>Section 2.2</w:t>
+      </w:r>
+      <w:r>
+        <w:t>)</w:t>
+      </w:r>
+      <w:r>
+        <w:t xml:space="preserve"> </w:t>
+      </w:r>
+      <w:r>
+        <w:t xml:space="preserve">is calibrated </w:t>
+      </w:r>
+      <w:r>
+        <w:t>to</w:t>
+      </w:r>
+      <w:r>
+        <w:t xml:space="preserve"> match</w:t>
+      </w:r>
+      <w:r>
+        <w:t xml:space="preserve"> the water balance</w:t>
+      </w:r>
+      <w:r>
+        <w:t>s</w:t>
+      </w:r>
+      <w:r>
+        <w:t xml:space="preserve"> of the study area</w:t>
+      </w:r>
+      <w:r>
+        <w:t>.</w:t>
+      </w:r>
+      <w:r>
+        <w:t xml:space="preserve"> Another method used to compare modeled groundwater flow in the study area is the use of Flow Lower Face budgets</w:t>
+      </w:r>
+      <w:r>
+        <w:t xml:space="preserve"> (</w:t>
+      </w:r>
+      <w:r>
+        <w:t xml:space="preserve">see </w:t>
+      </w:r>
       <w:r>
         <w:rPr>
           <w:highlight w:val="lightGray"/>
         </w:rPr>
-        <w:t>+ Add FLF and import figures</w:t>
+        <w:t>Figure 13</w:t>
+      </w:r>
+      <w:r>
+        <w:t>)</w:t>
+      </w:r>
+      <w:r>
+        <w:t xml:space="preserve">. In MODFLOW, these </w:t>
+      </w:r>
+      <w:r>
+        <w:t xml:space="preserve">define the vertical flow in or out of a cell through its lower face, where the convention is that upward </w:t>
+      </w:r>
+      <w:r>
+        <w:t>flow</w:t>
+      </w:r>
+      <w:r>
+        <w:t xml:space="preserve"> into the cell is positive, and downward flow out of the cell is negative</w:t>
+      </w:r>
+      <w:r>
+        <w:t>.</w:t>
+      </w:r>
+      <w:r>
+        <w:t xml:space="preserve"> </w:t>
+      </w:r>
+    </w:p>
+    <w:p>
+      <w:pPr>
+        <w:keepNext/>
+        <w:tabs>
+          <w:tab w:val="left" w:pos="6030"/>
+        </w:tabs>
+        <w:jc w:val="center"/>
+      </w:pPr>
+      <w:r>
+        <w:rPr>
+          <w:noProof/>
+        </w:rPr>
+        <w:drawing>
+          <wp:inline distT="0" distB="0" distL="0" distR="0" wp14:anchorId="51F54741" wp14:editId="3FACA9D9">
+            <wp:extent cx="1590675" cy="2343150"/>
+            <wp:effectExtent l="0" t="0" r="0" b="0"/>
+            <wp:docPr id="9" name="Picture 9" descr="A picture containing symbol, rectangle, black and white&#10;&#10;Description automatically generated"/>
+            <wp:cNvGraphicFramePr>
+              <a:graphicFrameLocks xmlns:a="http://schemas.openxmlformats.org/drawingml/2006/main" noChangeAspect="1"/>
+            </wp:cNvGraphicFramePr>
+            <a:graphic xmlns:a="http://schemas.openxmlformats.org/drawingml/2006/main">
+              <a:graphicData uri="http://schemas.openxmlformats.org/drawingml/2006/picture">
+                <pic:pic xmlns:pic="http://schemas.openxmlformats.org/drawingml/2006/picture">
+                  <pic:nvPicPr>
+                    <pic:cNvPr id="9" name="Picture 9" descr="A picture containing symbol, rectangle, black and white&#10;&#10;Description automatically generated"/>
+                    <pic:cNvPicPr/>
+                  </pic:nvPicPr>
+                  <pic:blipFill>
+                    <a:blip r:embed="rId23">
+                      <a:extLst>
+                        <a:ext uri="{28A0092B-C50C-407E-A947-70E740481C1C}">
+                          <a14:useLocalDpi xmlns:a14="http://schemas.microsoft.com/office/drawing/2010/main" val="0"/>
+                        </a:ext>
+                      </a:extLst>
+                    </a:blip>
+                    <a:stretch>
+                      <a:fillRect/>
+                    </a:stretch>
+                  </pic:blipFill>
+                  <pic:spPr>
+                    <a:xfrm>
+                      <a:off x="0" y="0"/>
+                      <a:ext cx="1590675" cy="2343150"/>
+                    </a:xfrm>
+                    <a:prstGeom prst="rect">
+                      <a:avLst/>
+                    </a:prstGeom>
+                  </pic:spPr>
+                </pic:pic>
+              </a:graphicData>
+            </a:graphic>
+          </wp:inline>
+        </w:drawing>
+      </w:r>
+    </w:p>
+    <w:p>
+      <w:pPr>
+        <w:pStyle w:val="Caption"/>
+        <w:jc w:val="center"/>
+      </w:pPr>
+      <w:r>
+        <w:t xml:space="preserve">Figure </w:t>
+      </w:r>
+      <w:r>
+        <w:fldChar w:fldCharType="begin"/>
+      </w:r>
+      <w:r>
+        <w:instrText xml:space="preserve"> SEQ Figure \* ARABIC </w:instrText>
+      </w:r>
+      <w:r>
+        <w:fldChar w:fldCharType="separate"/>
+      </w:r>
+      <w:r>
+        <w:rPr>
+          <w:noProof/>
+        </w:rPr>
+        <w:t>14</w:t>
+      </w:r>
+      <w:r>
+        <w:fldChar w:fldCharType="end"/>
+      </w:r>
+      <w:r>
+        <w:t>: Flow Lower Face</w:t>
+      </w:r>
+    </w:p>
+    <w:p>
+      <w:pPr>
+        <w:jc w:val="left"/>
+        <w:rPr>
+          <w:rFonts w:ascii="CMU Serif" w:eastAsiaTheme="majorEastAsia" w:hAnsi="CMU Serif" w:cs="CMU Serif"/>
+          <w:sz w:val="28"/>
+          <w:szCs w:val="28"/>
+        </w:rPr>
+      </w:pPr>
+      <w:r>
+        <w:br w:type="page"/>
       </w:r>
     </w:p>
     <w:p>
@@ -6095,10 +6194,19 @@
         <w:pStyle w:val="Heading2"/>
       </w:pPr>
       <w:r>
+        <w:lastRenderedPageBreak/>
         <w:t>Model validation</w:t>
       </w:r>
     </w:p>
     <w:p>
+      <w:pPr>
+        <w:pStyle w:val="Heading3"/>
+      </w:pPr>
+      <w:r>
+        <w:t>HyFA</w:t>
+      </w:r>
+    </w:p>
+    <w:p>
       <w:r>
         <w:t xml:space="preserve">After the metamodel has been motivated to be sufficiently efficient and accurate, new data can be introduced to </w:t>
       </w:r>
@@ -6138,50 +6246,122 @@
     </w:p>
     <w:p>
       <w:pPr>
+        <w:keepNext/>
         <w:jc w:val="center"/>
       </w:pPr>
-      <w:commentRangeStart w:id="9"/>
-      <w:r>
-        <w:t>(</w:t>
+      <w:r>
+        <w:drawing>
+          <wp:inline distT="0" distB="0" distL="0" distR="0" wp14:anchorId="0B82E552" wp14:editId="64443932">
+            <wp:extent cx="5731510" cy="3738880"/>
+            <wp:effectExtent l="0" t="0" r="2540" b="0"/>
+            <wp:docPr id="18" name="Picture 18" descr="A picture containing text, map&#10;&#10;Description automatically generated"/>
+            <wp:cNvGraphicFramePr>
+              <a:graphicFrameLocks xmlns:a="http://schemas.openxmlformats.org/drawingml/2006/main" noChangeAspect="1"/>
+            </wp:cNvGraphicFramePr>
+            <a:graphic xmlns:a="http://schemas.openxmlformats.org/drawingml/2006/main">
+              <a:graphicData uri="http://schemas.openxmlformats.org/drawingml/2006/picture">
+                <pic:pic xmlns:pic="http://schemas.openxmlformats.org/drawingml/2006/picture">
+                  <pic:nvPicPr>
+                    <pic:cNvPr id="18" name="Picture 18" descr="A picture containing text, map&#10;&#10;Description automatically generated"/>
+                    <pic:cNvPicPr/>
+                  </pic:nvPicPr>
+                  <pic:blipFill>
+                    <a:blip r:embed="rId24"/>
+                    <a:stretch>
+                      <a:fillRect/>
+                    </a:stretch>
+                  </pic:blipFill>
+                  <pic:spPr>
+                    <a:xfrm>
+                      <a:off x="0" y="0"/>
+                      <a:ext cx="5731510" cy="3738880"/>
+                    </a:xfrm>
+                    <a:prstGeom prst="rect">
+                      <a:avLst/>
+                    </a:prstGeom>
+                  </pic:spPr>
+                </pic:pic>
+              </a:graphicData>
+            </a:graphic>
+          </wp:inline>
+        </w:drawing>
+      </w:r>
+    </w:p>
+    <w:p>
+      <w:pPr>
+        <w:pStyle w:val="Caption"/>
+        <w:jc w:val="center"/>
+      </w:pPr>
+      <w:r>
+        <w:t xml:space="preserve">Figure </w:t>
+      </w:r>
+      <w:r>
+        <w:fldChar w:fldCharType="begin"/>
+      </w:r>
+      <w:r>
+        <w:instrText xml:space="preserve"> SEQ Figure \* ARABIC </w:instrText>
+      </w:r>
+      <w:r>
+        <w:fldChar w:fldCharType="separate"/>
+      </w:r>
+      <w:r>
+        <w:rPr>
+          <w:noProof/>
+        </w:rPr>
+        <w:t>15</w:t>
+      </w:r>
+      <w:r>
+        <w:fldChar w:fldCharType="end"/>
+      </w:r>
+      <w:r>
+        <w:t>: Cross section along coastline showing groundwater zones. Interpreted HyFA by (Stuyfzand, 1993)</w:t>
+      </w:r>
+      <w:r>
+        <w:rPr>
+          <w:noProof/>
+        </w:rPr>
+        <w:t xml:space="preserve"> See Appendix</w:t>
+      </w:r>
+      <w:r>
+        <w:rPr>
+          <w:noProof/>
+        </w:rPr>
+        <w:t xml:space="preserve"> A</w:t>
+      </w:r>
+      <w:r>
+        <w:rPr>
+          <w:noProof/>
+        </w:rPr>
+        <w:t xml:space="preserve"> for original</w:t>
+      </w:r>
+    </w:p>
+    <w:p>
+      <w:r>
+        <w:t xml:space="preserve">As shown in </w:t>
       </w:r>
       <w:r>
         <w:rPr>
           <w:highlight w:val="lightGray"/>
         </w:rPr>
-        <w:t>INTERPRETED STUYFZAND FIGURE</w:t>
+        <w:t>Figure X</w:t>
+      </w:r>
+      <w:r>
+        <w:t xml:space="preserve">, the geohydrology of the study domain is now not only subdivided by fresh, brackish, and saline groundwater, but also by origin. </w:t>
+      </w:r>
+      <w:r>
+        <w:t>The HyFA is used for model validation by implementing origin tracers</w:t>
+      </w:r>
+      <w:r>
+        <w:t xml:space="preserve"> as species in MODFLOW SEAWAT. The species that are defined to validate the model output to (Stuyfzand 1993) are given in </w:t>
       </w:r>
       <w:r>
         <w:rPr>
           <w:highlight w:val="lightGray"/>
         </w:rPr>
-        <w:t>S</w:t>
-      </w:r>
-      <w:r>
-        <w:t>)</w:t>
-      </w:r>
-      <w:commentRangeEnd w:id="9"/>
-      <w:r>
-        <w:rPr>
-          <w:rStyle w:val="CommentReference"/>
-        </w:rPr>
-        <w:commentReference w:id="9"/>
-      </w:r>
-    </w:p>
-    <w:p>
-      <w:r>
-        <w:t xml:space="preserve">As shown in Figure X, the geohydrology of the study domain is now not only subdivided by fresh, brackish, and saline groundwater, but also by origin. </w:t>
-      </w:r>
-      <w:r>
-        <w:t>The HyFA is used for model validation by implementing origin tracers</w:t>
-      </w:r>
-      <w:r>
-        <w:t xml:space="preserve"> as species in MODFLOW SEAWAT. The species that are defined to validate the model output to (Stuyfzand 1993) are given in </w:t>
-      </w:r>
-      <w:r>
-        <w:rPr>
-          <w:highlight w:val="lightGray"/>
-        </w:rPr>
-        <w:t>Table X</w:t>
+        <w:t xml:space="preserve">Table </w:t>
+      </w:r>
+      <w:r>
+        <w:t>1</w:t>
       </w:r>
     </w:p>
     <w:p>
@@ -6189,7 +6369,35 @@
         <w:pStyle w:val="Caption"/>
         <w:keepNext/>
       </w:pPr>
-      <w:r>
+    </w:p>
+    <w:p>
+      <w:pPr>
+        <w:pStyle w:val="Caption"/>
+        <w:keepNext/>
+      </w:pPr>
+    </w:p>
+    <w:p>
+      <w:pPr>
+        <w:jc w:val="left"/>
+        <w:rPr>
+          <w:i/>
+          <w:iCs/>
+          <w:color w:val="44546A" w:themeColor="text2"/>
+          <w:sz w:val="18"/>
+          <w:szCs w:val="18"/>
+        </w:rPr>
+      </w:pPr>
+      <w:r>
+        <w:br w:type="page"/>
+      </w:r>
+    </w:p>
+    <w:p>
+      <w:pPr>
+        <w:pStyle w:val="Caption"/>
+        <w:keepNext/>
+      </w:pPr>
+      <w:r>
+        <w:lastRenderedPageBreak/>
         <w:t xml:space="preserve">Table </w:t>
       </w:r>
       <w:r>
@@ -6418,16 +6626,791 @@
         <w:jc w:val="left"/>
         <w:rPr>
           <w:rFonts w:ascii="CMU Serif" w:eastAsiaTheme="majorEastAsia" w:hAnsi="CMU Serif" w:cs="CMU Serif"/>
+          <w:sz w:val="26"/>
+          <w:szCs w:val="26"/>
+        </w:rPr>
+      </w:pPr>
+      <w:r>
+        <w:br w:type="page"/>
+      </w:r>
+    </w:p>
+    <w:p>
+      <w:pPr>
+        <w:pStyle w:val="Heading3"/>
+        <w:rPr>
           <w:sz w:val="28"/>
           <w:szCs w:val="28"/>
         </w:rPr>
       </w:pPr>
       <w:r>
+        <w:lastRenderedPageBreak/>
+        <w:t>Fresh-saline interface</w:t>
+      </w:r>
+    </w:p>
+    <w:p>
+      <w:r>
+        <w:t xml:space="preserve">In this study, the conceptual fresh saline interface introduced by (Oude </w:t>
+      </w:r>
+      <w:proofErr w:type="spellStart"/>
+      <w:r>
+        <w:t>Essink</w:t>
+      </w:r>
+      <w:proofErr w:type="spellEnd"/>
+      <w:r>
+        <w:t>, 2001) serves as a tool to investigate the rate of artificial infiltration</w:t>
+      </w:r>
+      <w:r>
+        <w:t xml:space="preserve">, although acknowledging that there is a brackish water zone between the fresh groundwater and the heavier saline groundwater. For model validation, this concept can be integrated to gain insight in the volume of fresh groundwater, as opposed to </w:t>
+      </w:r>
+      <w:proofErr w:type="gramStart"/>
+      <w:r>
+        <w:t>groundwater as a whole</w:t>
+      </w:r>
+      <w:proofErr w:type="gramEnd"/>
+      <w:r>
+        <w:t xml:space="preserve">. </w:t>
+      </w:r>
+    </w:p>
+    <w:p/>
+    <w:p>
+      <w:pPr>
+        <w:keepNext/>
+      </w:pPr>
+      <w:r>
+        <w:rPr>
+          <w:noProof/>
+        </w:rPr>
+        <w:drawing>
+          <wp:inline distT="0" distB="0" distL="0" distR="0" wp14:anchorId="529FB81E" wp14:editId="54674139">
+            <wp:extent cx="5731510" cy="1991995"/>
+            <wp:effectExtent l="0" t="0" r="2540" b="8255"/>
+            <wp:docPr id="12" name="Picture 12" descr="A screenshot of a computer&#10;&#10;Description automatically generated with medium confidence"/>
+            <wp:cNvGraphicFramePr>
+              <a:graphicFrameLocks xmlns:a="http://schemas.openxmlformats.org/drawingml/2006/main" noChangeAspect="1"/>
+            </wp:cNvGraphicFramePr>
+            <a:graphic xmlns:a="http://schemas.openxmlformats.org/drawingml/2006/main">
+              <a:graphicData uri="http://schemas.openxmlformats.org/drawingml/2006/picture">
+                <pic:pic xmlns:pic="http://schemas.openxmlformats.org/drawingml/2006/picture">
+                  <pic:nvPicPr>
+                    <pic:cNvPr id="12" name="Picture 12" descr="A screenshot of a computer&#10;&#10;Description automatically generated with medium confidence"/>
+                    <pic:cNvPicPr/>
+                  </pic:nvPicPr>
+                  <pic:blipFill>
+                    <a:blip r:embed="rId25" cstate="print">
+                      <a:extLst>
+                        <a:ext uri="{28A0092B-C50C-407E-A947-70E740481C1C}">
+                          <a14:useLocalDpi xmlns:a14="http://schemas.microsoft.com/office/drawing/2010/main" val="0"/>
+                        </a:ext>
+                      </a:extLst>
+                    </a:blip>
+                    <a:stretch>
+                      <a:fillRect/>
+                    </a:stretch>
+                  </pic:blipFill>
+                  <pic:spPr>
+                    <a:xfrm>
+                      <a:off x="0" y="0"/>
+                      <a:ext cx="5731510" cy="1991995"/>
+                    </a:xfrm>
+                    <a:prstGeom prst="rect">
+                      <a:avLst/>
+                    </a:prstGeom>
+                  </pic:spPr>
+                </pic:pic>
+              </a:graphicData>
+            </a:graphic>
+          </wp:inline>
+        </w:drawing>
+      </w:r>
+    </w:p>
+    <w:p>
+      <w:pPr>
+        <w:pStyle w:val="Caption"/>
+      </w:pPr>
+      <w:r>
+        <w:t xml:space="preserve">Figure </w:t>
+      </w:r>
+      <w:r>
+        <w:fldChar w:fldCharType="begin"/>
+      </w:r>
+      <w:r>
+        <w:instrText xml:space="preserve"> SEQ Figure \* ARABIC </w:instrText>
+      </w:r>
+      <w:r>
+        <w:fldChar w:fldCharType="separate"/>
+      </w:r>
+      <w:r>
+        <w:rPr>
+          <w:noProof/>
+        </w:rPr>
+        <w:t>16</w:t>
+      </w:r>
+      <w:r>
+        <w:fldChar w:fldCharType="end"/>
+      </w:r>
+      <w:r>
+        <w:t>: Model validation on a fresh-saline interface (L) and on groundwater as a whole (R)</w:t>
+      </w:r>
+    </w:p>
+    <w:p>
+      <w:r>
+        <w:t xml:space="preserve">As discussed in </w:t>
+      </w:r>
+      <w:r>
         <w:rPr>
           <w:highlight w:val="lightGray"/>
         </w:rPr>
-        <w:t>+ fresh-saline interface development?</w:t>
-      </w:r>
+        <w:t>section 1.1</w:t>
+      </w:r>
+      <w:r>
+        <w:t>, the state-of-the-art fresh-saline groundwater model</w:t>
+      </w:r>
+      <w:r>
+        <w:t xml:space="preserve"> (the original model, OM)</w:t>
+      </w:r>
+      <w:r>
+        <w:t xml:space="preserve"> used by Dunea for assessing the feasibility of brackish groundwater as a groundwater resource, has only been validated on hydraulic head data, not on groundwater salinity and therefore neglecting validation on variable density flow</w:t>
+      </w:r>
+      <w:r>
+        <w:t>. Notably, the model does</w:t>
+      </w:r>
+      <w:r>
+        <w:t xml:space="preserve"> incorporate </w:t>
+      </w:r>
+      <w:r>
+        <w:t xml:space="preserve">variable density flow </w:t>
+      </w:r>
+      <w:r>
+        <w:t xml:space="preserve">in the model’s groundwater flow. For the sake of argumentation, validation solely on hydraulic head data can be conceptually represented in </w:t>
+      </w:r>
+      <w:r>
+        <w:rPr>
+          <w:highlight w:val="lightGray"/>
+        </w:rPr>
+        <w:t xml:space="preserve">Figure </w:t>
+      </w:r>
+      <w:r>
+        <w:rPr>
+          <w:highlight w:val="lightGray"/>
+        </w:rPr>
+        <w:t>14</w:t>
+      </w:r>
+      <w:r>
+        <w:rPr>
+          <w:highlight w:val="lightGray"/>
+        </w:rPr>
+        <w:t xml:space="preserve"> (R</w:t>
+      </w:r>
+      <w:r>
+        <w:t xml:space="preserve">), where there is only information on the phreatic groundwater surface level. Calibration of a fresh-saline groundwater flow model on this data may be right for the wrong reasons, it doesn’t incorporate the conceptual fresh-saline groundwater interface shown in </w:t>
+      </w:r>
+      <w:r>
+        <w:rPr>
+          <w:highlight w:val="lightGray"/>
+        </w:rPr>
+        <w:t xml:space="preserve">Figure </w:t>
+      </w:r>
+      <w:r>
+        <w:rPr>
+          <w:highlight w:val="lightGray"/>
+        </w:rPr>
+        <w:t>14</w:t>
+      </w:r>
+      <w:r>
+        <w:rPr>
+          <w:highlight w:val="lightGray"/>
+        </w:rPr>
+        <w:t xml:space="preserve"> (L).</w:t>
+      </w:r>
+      <w:r>
+        <w:t xml:space="preserve"> </w:t>
+      </w:r>
+    </w:p>
+    <w:p>
+      <w:r>
+        <w:t>Groundwater salinity</w:t>
+      </w:r>
+      <w:r>
+        <w:t xml:space="preserve"> is represented in the model with chloride, as it is the dominant anion in Dutch coastal groundwater and density is linearly related to it within naturally occurring concentrations (Delsman 2015).</w:t>
+      </w:r>
+      <w:r>
+        <w:t xml:space="preserve"> In this study, </w:t>
+      </w:r>
+      <w:commentRangeStart w:id="10"/>
+      <w:commentRangeStart w:id="11"/>
+      <w:commentRangeStart w:id="12"/>
+      <w:commentRangeStart w:id="13"/>
+      <w:commentRangeStart w:id="14"/>
+      <w:r>
+        <w:t>groundwater</w:t>
+      </w:r>
+      <w:r>
+        <w:t xml:space="preserve"> is subdivided in terms of salinity:</w:t>
+      </w:r>
+      <w:commentRangeEnd w:id="10"/>
+      <w:r>
+        <w:rPr>
+          <w:rStyle w:val="CommentReference"/>
+        </w:rPr>
+        <w:commentReference w:id="10"/>
+      </w:r>
+      <w:commentRangeEnd w:id="11"/>
+      <w:r>
+        <w:rPr>
+          <w:rStyle w:val="CommentReference"/>
+        </w:rPr>
+        <w:commentReference w:id="11"/>
+      </w:r>
+      <w:commentRangeEnd w:id="12"/>
+      <w:r>
+        <w:rPr>
+          <w:rStyle w:val="CommentReference"/>
+        </w:rPr>
+        <w:commentReference w:id="12"/>
+      </w:r>
+      <w:commentRangeEnd w:id="13"/>
+      <w:r>
+        <w:rPr>
+          <w:rStyle w:val="CommentReference"/>
+        </w:rPr>
+        <w:commentReference w:id="13"/>
+      </w:r>
+      <w:commentRangeEnd w:id="14"/>
+      <w:r>
+        <w:rPr>
+          <w:rStyle w:val="CommentReference"/>
+        </w:rPr>
+        <w:commentReference w:id="14"/>
+      </w:r>
+    </w:p>
+    <w:p>
+      <w:pPr>
+        <w:ind w:firstLine="708"/>
+      </w:pPr>
+      <m:oMath>
+        <m:r>
+          <w:rPr>
+            <w:rFonts w:ascii="Cambria Math" w:eastAsiaTheme="minorEastAsia" w:hAnsi="Cambria Math"/>
+          </w:rPr>
+          <m:t>fresh groundwater</m:t>
+        </m:r>
+      </m:oMath>
+      <w:r>
+        <w:rPr>
+          <w:rFonts w:eastAsiaTheme="minorEastAsia"/>
+        </w:rPr>
+        <w:t xml:space="preserve"> </w:t>
+      </w:r>
+      <w:r>
+        <w:rPr>
+          <w:rFonts w:eastAsiaTheme="minorEastAsia"/>
+        </w:rPr>
+        <w:tab/>
+      </w:r>
+      <w:r>
+        <w:rPr>
+          <w:rFonts w:eastAsiaTheme="minorEastAsia"/>
+        </w:rPr>
+        <w:tab/>
+        <w:t xml:space="preserve">for </w:t>
+      </w:r>
+      <w:r>
+        <w:rPr>
+          <w:rFonts w:eastAsiaTheme="minorEastAsia"/>
+        </w:rPr>
+        <w:tab/>
+      </w:r>
+      <w:r>
+        <w:rPr>
+          <w:rFonts w:eastAsiaTheme="minorEastAsia"/>
+        </w:rPr>
+        <w:t xml:space="preserve">               </w:t>
+      </w:r>
+      <m:oMath>
+        <m:d>
+          <m:dPr>
+            <m:begChr m:val="["/>
+            <m:endChr m:val="]"/>
+            <m:ctrlPr>
+              <w:rPr>
+                <w:rFonts w:ascii="Cambria Math" w:hAnsi="Cambria Math"/>
+                <w:i/>
+              </w:rPr>
+            </m:ctrlPr>
+          </m:dPr>
+          <m:e>
+            <m:r>
+              <m:rPr>
+                <m:sty m:val="p"/>
+              </m:rPr>
+              <w:rPr>
+                <w:rFonts w:ascii="Cambria Math" w:hAnsi="Cambria Math"/>
+              </w:rPr>
+              <m:t>C</m:t>
+            </m:r>
+            <m:sSup>
+              <m:sSupPr>
+                <m:ctrlPr>
+                  <w:rPr>
+                    <w:rFonts w:ascii="Cambria Math" w:hAnsi="Cambria Math"/>
+                    <w:iCs/>
+                  </w:rPr>
+                </m:ctrlPr>
+              </m:sSupPr>
+              <m:e>
+                <m:r>
+                  <m:rPr>
+                    <m:sty m:val="p"/>
+                  </m:rPr>
+                  <w:rPr>
+                    <w:rFonts w:ascii="Cambria Math" w:hAnsi="Cambria Math"/>
+                  </w:rPr>
+                  <m:t>l</m:t>
+                </m:r>
+              </m:e>
+              <m:sup>
+                <m:r>
+                  <m:rPr>
+                    <m:sty m:val="p"/>
+                  </m:rPr>
+                  <w:rPr>
+                    <w:rFonts w:ascii="Cambria Math" w:hAnsi="Cambria Math"/>
+                  </w:rPr>
+                  <m:t>-</m:t>
+                </m:r>
+              </m:sup>
+            </m:sSup>
+          </m:e>
+        </m:d>
+        <m:r>
+          <w:rPr>
+            <w:rFonts w:ascii="Cambria Math" w:hAnsi="Cambria Math"/>
+          </w:rPr>
+          <m:t xml:space="preserve"> </m:t>
+        </m:r>
+        <m:r>
+          <w:rPr>
+            <w:rFonts w:ascii="Cambria Math" w:hAnsi="Cambria Math"/>
+          </w:rPr>
+          <m:t>≤</m:t>
+        </m:r>
+        <m:r>
+          <w:rPr>
+            <w:rFonts w:ascii="Cambria Math" w:hAnsi="Cambria Math"/>
+          </w:rPr>
+          <m:t xml:space="preserve"> </m:t>
+        </m:r>
+        <m:r>
+          <w:rPr>
+            <w:rFonts w:ascii="Cambria Math" w:hAnsi="Cambria Math"/>
+          </w:rPr>
+          <m:t>150</m:t>
+        </m:r>
+        <m:r>
+          <w:rPr>
+            <w:rFonts w:ascii="Cambria Math" w:hAnsi="Cambria Math"/>
+          </w:rPr>
+          <m:t xml:space="preserve"> </m:t>
+        </m:r>
+        <m:r>
+          <w:rPr>
+            <w:rFonts w:ascii="Cambria Math" w:hAnsi="Cambria Math"/>
+          </w:rPr>
+          <m:t xml:space="preserve"> </m:t>
+        </m:r>
+        <m:f>
+          <m:fPr>
+            <m:ctrlPr>
+              <w:rPr>
+                <w:rFonts w:ascii="Cambria Math" w:hAnsi="Cambria Math"/>
+                <w:i/>
+              </w:rPr>
+            </m:ctrlPr>
+          </m:fPr>
+          <m:num>
+            <m:r>
+              <w:rPr>
+                <w:rFonts w:ascii="Cambria Math" w:hAnsi="Cambria Math"/>
+              </w:rPr>
+              <m:t>mg</m:t>
+            </m:r>
+          </m:num>
+          <m:den>
+            <m:r>
+              <w:rPr>
+                <w:rFonts w:ascii="Cambria Math" w:hAnsi="Cambria Math"/>
+              </w:rPr>
+              <m:t>L</m:t>
+            </m:r>
+          </m:den>
+        </m:f>
+      </m:oMath>
+    </w:p>
+    <w:p>
+      <w:pPr>
+        <w:ind w:firstLine="708"/>
+      </w:pPr>
+      <m:oMath>
+        <m:r>
+          <w:rPr>
+            <w:rFonts w:ascii="Cambria Math" w:eastAsiaTheme="minorEastAsia" w:hAnsi="Cambria Math"/>
+          </w:rPr>
+          <m:t>brackish</m:t>
+        </m:r>
+        <m:r>
+          <w:rPr>
+            <w:rFonts w:ascii="Cambria Math" w:eastAsiaTheme="minorEastAsia" w:hAnsi="Cambria Math"/>
+          </w:rPr>
+          <m:t xml:space="preserve"> groundwater</m:t>
+        </m:r>
+      </m:oMath>
+      <w:r>
+        <w:rPr>
+          <w:rFonts w:eastAsiaTheme="minorEastAsia"/>
+        </w:rPr>
+        <w:t xml:space="preserve"> </w:t>
+      </w:r>
+      <w:r>
+        <w:rPr>
+          <w:rFonts w:eastAsiaTheme="minorEastAsia"/>
+        </w:rPr>
+        <w:tab/>
+        <w:t xml:space="preserve">for </w:t>
+      </w:r>
+      <w:r>
+        <w:rPr>
+          <w:rFonts w:eastAsiaTheme="minorEastAsia"/>
+        </w:rPr>
+        <w:tab/>
+      </w:r>
+      <m:oMath>
+        <m:r>
+          <w:rPr>
+            <w:rFonts w:ascii="Cambria Math" w:hAnsi="Cambria Math"/>
+          </w:rPr>
+          <m:t xml:space="preserve">150 </m:t>
+        </m:r>
+        <m:f>
+          <m:fPr>
+            <m:ctrlPr>
+              <w:rPr>
+                <w:rFonts w:ascii="Cambria Math" w:hAnsi="Cambria Math"/>
+                <w:i/>
+              </w:rPr>
+            </m:ctrlPr>
+          </m:fPr>
+          <m:num>
+            <m:r>
+              <w:rPr>
+                <w:rFonts w:ascii="Cambria Math" w:hAnsi="Cambria Math"/>
+              </w:rPr>
+              <m:t>mg</m:t>
+            </m:r>
+          </m:num>
+          <m:den>
+            <m:r>
+              <w:rPr>
+                <w:rFonts w:ascii="Cambria Math" w:hAnsi="Cambria Math"/>
+              </w:rPr>
+              <m:t>L</m:t>
+            </m:r>
+          </m:den>
+        </m:f>
+        <m:r>
+          <w:rPr>
+            <w:rFonts w:ascii="Cambria Math" w:hAnsi="Cambria Math"/>
+          </w:rPr>
+          <m:t>≤</m:t>
+        </m:r>
+        <m:r>
+          <w:rPr>
+            <w:rFonts w:ascii="Cambria Math" w:hAnsi="Cambria Math"/>
+          </w:rPr>
+          <m:t xml:space="preserve"> </m:t>
+        </m:r>
+        <m:d>
+          <m:dPr>
+            <m:begChr m:val="["/>
+            <m:endChr m:val="]"/>
+            <m:ctrlPr>
+              <w:rPr>
+                <w:rFonts w:ascii="Cambria Math" w:hAnsi="Cambria Math"/>
+                <w:i/>
+              </w:rPr>
+            </m:ctrlPr>
+          </m:dPr>
+          <m:e>
+            <m:r>
+              <m:rPr>
+                <m:sty m:val="p"/>
+              </m:rPr>
+              <w:rPr>
+                <w:rFonts w:ascii="Cambria Math" w:hAnsi="Cambria Math"/>
+              </w:rPr>
+              <m:t>C</m:t>
+            </m:r>
+            <m:sSup>
+              <m:sSupPr>
+                <m:ctrlPr>
+                  <w:rPr>
+                    <w:rFonts w:ascii="Cambria Math" w:hAnsi="Cambria Math"/>
+                    <w:iCs/>
+                  </w:rPr>
+                </m:ctrlPr>
+              </m:sSupPr>
+              <m:e>
+                <m:r>
+                  <m:rPr>
+                    <m:sty m:val="p"/>
+                  </m:rPr>
+                  <w:rPr>
+                    <w:rFonts w:ascii="Cambria Math" w:hAnsi="Cambria Math"/>
+                  </w:rPr>
+                  <m:t>l</m:t>
+                </m:r>
+              </m:e>
+              <m:sup>
+                <m:r>
+                  <m:rPr>
+                    <m:sty m:val="p"/>
+                  </m:rPr>
+                  <w:rPr>
+                    <w:rFonts w:ascii="Cambria Math" w:hAnsi="Cambria Math"/>
+                  </w:rPr>
+                  <m:t>-</m:t>
+                </m:r>
+              </m:sup>
+            </m:sSup>
+          </m:e>
+        </m:d>
+        <m:r>
+          <w:rPr>
+            <w:rFonts w:ascii="Cambria Math" w:hAnsi="Cambria Math"/>
+          </w:rPr>
+          <m:t xml:space="preserve"> </m:t>
+        </m:r>
+        <m:r>
+          <w:rPr>
+            <w:rFonts w:ascii="Cambria Math" w:hAnsi="Cambria Math"/>
+          </w:rPr>
+          <m:t>≤</m:t>
+        </m:r>
+        <m:r>
+          <w:rPr>
+            <w:rFonts w:ascii="Cambria Math" w:hAnsi="Cambria Math"/>
+          </w:rPr>
+          <m:t xml:space="preserve"> </m:t>
+        </m:r>
+        <m:r>
+          <w:rPr>
+            <w:rFonts w:ascii="Cambria Math" w:hAnsi="Cambria Math"/>
+          </w:rPr>
+          <m:t xml:space="preserve">8 </m:t>
+        </m:r>
+        <m:r>
+          <w:rPr>
+            <w:rFonts w:ascii="Cambria Math" w:hAnsi="Cambria Math"/>
+          </w:rPr>
+          <m:t xml:space="preserve">         </m:t>
+        </m:r>
+        <m:f>
+          <m:fPr>
+            <m:ctrlPr>
+              <w:rPr>
+                <w:rFonts w:ascii="Cambria Math" w:hAnsi="Cambria Math"/>
+                <w:i/>
+              </w:rPr>
+            </m:ctrlPr>
+          </m:fPr>
+          <m:num>
+            <m:r>
+              <w:rPr>
+                <w:rFonts w:ascii="Cambria Math" w:hAnsi="Cambria Math"/>
+              </w:rPr>
+              <m:t>g</m:t>
+            </m:r>
+          </m:num>
+          <m:den>
+            <m:r>
+              <w:rPr>
+                <w:rFonts w:ascii="Cambria Math" w:hAnsi="Cambria Math"/>
+              </w:rPr>
+              <m:t>L</m:t>
+            </m:r>
+          </m:den>
+        </m:f>
+      </m:oMath>
+    </w:p>
+    <w:p>
+      <w:pPr>
+        <w:ind w:firstLine="708"/>
+      </w:pPr>
+      <m:oMath>
+        <m:r>
+          <w:rPr>
+            <w:rFonts w:ascii="Cambria Math" w:eastAsiaTheme="minorEastAsia" w:hAnsi="Cambria Math"/>
+          </w:rPr>
+          <m:t>saline</m:t>
+        </m:r>
+        <m:r>
+          <w:rPr>
+            <w:rFonts w:ascii="Cambria Math" w:eastAsiaTheme="minorEastAsia" w:hAnsi="Cambria Math"/>
+          </w:rPr>
+          <m:t xml:space="preserve"> groundwater</m:t>
+        </m:r>
+      </m:oMath>
+      <w:r>
+        <w:rPr>
+          <w:rFonts w:eastAsiaTheme="minorEastAsia"/>
+        </w:rPr>
+        <w:t xml:space="preserve"> </w:t>
+      </w:r>
+      <w:r>
+        <w:rPr>
+          <w:rFonts w:eastAsiaTheme="minorEastAsia"/>
+        </w:rPr>
+        <w:tab/>
+      </w:r>
+      <w:r>
+        <w:rPr>
+          <w:rFonts w:eastAsiaTheme="minorEastAsia"/>
+        </w:rPr>
+        <w:tab/>
+        <w:t xml:space="preserve">for </w:t>
+      </w:r>
+      <w:r>
+        <w:rPr>
+          <w:rFonts w:eastAsiaTheme="minorEastAsia"/>
+        </w:rPr>
+        <w:tab/>
+      </w:r>
+      <m:oMath>
+        <m:r>
+          <w:rPr>
+            <w:rFonts w:ascii="Cambria Math" w:eastAsiaTheme="minorEastAsia" w:hAnsi="Cambria Math"/>
+          </w:rPr>
+          <m:t xml:space="preserve">                      </m:t>
+        </m:r>
+        <m:d>
+          <m:dPr>
+            <m:begChr m:val="["/>
+            <m:endChr m:val="]"/>
+            <m:ctrlPr>
+              <w:rPr>
+                <w:rFonts w:ascii="Cambria Math" w:hAnsi="Cambria Math"/>
+                <w:i/>
+              </w:rPr>
+            </m:ctrlPr>
+          </m:dPr>
+          <m:e>
+            <m:r>
+              <m:rPr>
+                <m:sty m:val="p"/>
+              </m:rPr>
+              <w:rPr>
+                <w:rFonts w:ascii="Cambria Math" w:hAnsi="Cambria Math"/>
+              </w:rPr>
+              <m:t>C</m:t>
+            </m:r>
+            <m:sSup>
+              <m:sSupPr>
+                <m:ctrlPr>
+                  <w:rPr>
+                    <w:rFonts w:ascii="Cambria Math" w:hAnsi="Cambria Math"/>
+                    <w:iCs/>
+                  </w:rPr>
+                </m:ctrlPr>
+              </m:sSupPr>
+              <m:e>
+                <m:r>
+                  <m:rPr>
+                    <m:sty m:val="p"/>
+                  </m:rPr>
+                  <w:rPr>
+                    <w:rFonts w:ascii="Cambria Math" w:hAnsi="Cambria Math"/>
+                  </w:rPr>
+                  <m:t>l</m:t>
+                </m:r>
+              </m:e>
+              <m:sup>
+                <m:r>
+                  <m:rPr>
+                    <m:sty m:val="p"/>
+                  </m:rPr>
+                  <w:rPr>
+                    <w:rFonts w:ascii="Cambria Math" w:hAnsi="Cambria Math"/>
+                  </w:rPr>
+                  <m:t>-</m:t>
+                </m:r>
+              </m:sup>
+            </m:sSup>
+          </m:e>
+        </m:d>
+        <m:r>
+          <w:rPr>
+            <w:rFonts w:ascii="Cambria Math" w:hAnsi="Cambria Math"/>
+          </w:rPr>
+          <m:t xml:space="preserve"> </m:t>
+        </m:r>
+        <m:r>
+          <w:rPr>
+            <w:rFonts w:ascii="Cambria Math" w:hAnsi="Cambria Math"/>
+          </w:rPr>
+          <m:t>≥</m:t>
+        </m:r>
+        <m:r>
+          <w:rPr>
+            <w:rFonts w:ascii="Cambria Math" w:hAnsi="Cambria Math"/>
+          </w:rPr>
+          <m:t xml:space="preserve"> </m:t>
+        </m:r>
+        <m:r>
+          <w:rPr>
+            <w:rFonts w:ascii="Cambria Math" w:hAnsi="Cambria Math"/>
+          </w:rPr>
+          <m:t>8</m:t>
+        </m:r>
+        <m:r>
+          <w:rPr>
+            <w:rFonts w:ascii="Cambria Math" w:hAnsi="Cambria Math"/>
+          </w:rPr>
+          <m:t xml:space="preserve">         </m:t>
+        </m:r>
+        <m:f>
+          <m:fPr>
+            <m:ctrlPr>
+              <w:rPr>
+                <w:rFonts w:ascii="Cambria Math" w:hAnsi="Cambria Math"/>
+                <w:i/>
+              </w:rPr>
+            </m:ctrlPr>
+          </m:fPr>
+          <m:num>
+            <m:r>
+              <w:rPr>
+                <w:rFonts w:ascii="Cambria Math" w:hAnsi="Cambria Math"/>
+              </w:rPr>
+              <m:t>g</m:t>
+            </m:r>
+          </m:num>
+          <m:den>
+            <m:r>
+              <w:rPr>
+                <w:rFonts w:ascii="Cambria Math" w:hAnsi="Cambria Math"/>
+              </w:rPr>
+              <m:t>L</m:t>
+            </m:r>
+          </m:den>
+        </m:f>
+      </m:oMath>
+    </w:p>
+    <w:p>
+      <w:pPr>
+        <w:rPr>
+          <w:sz w:val="28"/>
+          <w:szCs w:val="28"/>
+        </w:rPr>
+      </w:pPr>
       <w:r>
         <w:br w:type="page"/>
       </w:r>
@@ -6495,8 +7478,8 @@
           <w:noProof/>
         </w:rPr>
         <w:drawing>
-          <wp:inline distT="0" distB="0" distL="0" distR="0" wp14:anchorId="51702EF7" wp14:editId="03AF5B6A">
-            <wp:extent cx="5519153" cy="4295775"/>
+          <wp:inline distT="0" distB="0" distL="0" distR="0" wp14:anchorId="51702EF7" wp14:editId="22BC9999">
+            <wp:extent cx="5400675" cy="4295488"/>
             <wp:effectExtent l="0" t="0" r="0" b="0"/>
             <wp:docPr id="25" name="Picture 25" descr="A screenshot of a video game&#10;&#10;Description automatically generated with low confidence"/>
             <wp:cNvGraphicFramePr>
@@ -6510,20 +7493,20 @@
                     <pic:cNvPicPr/>
                   </pic:nvPicPr>
                   <pic:blipFill rotWithShape="1">
-                    <a:blip r:embed="rId24" cstate="print">
+                    <a:blip r:embed="rId26" cstate="print">
                       <a:extLst>
                         <a:ext uri="{28A0092B-C50C-407E-A947-70E740481C1C}">
                           <a14:useLocalDpi xmlns:a14="http://schemas.microsoft.com/office/drawing/2010/main" val="0"/>
                         </a:ext>
                       </a:extLst>
                     </a:blip>
-                    <a:srcRect t="9671" b="48417"/>
+                    <a:srcRect t="9671" r="2140" b="48417"/>
                     <a:stretch/>
                   </pic:blipFill>
                   <pic:spPr bwMode="auto">
                     <a:xfrm>
                       <a:off x="0" y="0"/>
-                      <a:ext cx="5528078" cy="4302721"/>
+                      <a:ext cx="5409769" cy="4302721"/>
                     </a:xfrm>
                     <a:prstGeom prst="rect">
                       <a:avLst/>
@@ -6565,7 +7548,7 @@
         <w:rPr>
           <w:noProof/>
         </w:rPr>
-        <w:t>14</w:t>
+        <w:t>17</w:t>
       </w:r>
       <w:r>
         <w:fldChar w:fldCharType="end"/>
@@ -6730,7 +7713,7 @@
                     <pic:cNvPicPr/>
                   </pic:nvPicPr>
                   <pic:blipFill>
-                    <a:blip r:embed="rId25" cstate="print">
+                    <a:blip r:embed="rId27" cstate="print">
                       <a:extLst>
                         <a:ext uri="{28A0092B-C50C-407E-A947-70E740481C1C}">
                           <a14:useLocalDpi xmlns:a14="http://schemas.microsoft.com/office/drawing/2010/main" val="0"/>
@@ -6781,7 +7764,7 @@
         <w:rPr>
           <w:noProof/>
         </w:rPr>
-        <w:t>15</w:t>
+        <w:t>18</w:t>
       </w:r>
       <w:r>
         <w:fldChar w:fldCharType="end"/>
@@ -6842,13 +7825,19 @@
         <w:t>Section 2.2.4</w:t>
       </w:r>
       <w:r>
-        <w:t>, the groundwater salinity is represented by the concentration of Chloride, since dominant anion is Cl</w:t>
-      </w:r>
-      <w:r>
-        <w:rPr>
-          <w:vertAlign w:val="superscript"/>
-        </w:rPr>
-        <w:t>-</w:t>
+        <w:t>, the groundwater salinity is represented by the concentration of Chloride</w:t>
+      </w:r>
+      <w:r>
+        <w:t xml:space="preserve"> (see </w:t>
+      </w:r>
+      <w:r>
+        <w:rPr>
+          <w:highlight w:val="lightGray"/>
+        </w:rPr>
+        <w:t>Section 2.2.3. Input and output</w:t>
+      </w:r>
+      <w:r>
+        <w:t>)</w:t>
       </w:r>
       <w:r>
         <w:t>. In it, the effects of variable density flow can be seen. Generally, the fresh groundwater lies on top of the heavier saline groundwater.</w:t>
@@ -6864,9 +7853,9 @@
           <w:noProof/>
         </w:rPr>
         <w:drawing>
-          <wp:inline distT="0" distB="0" distL="0" distR="0" wp14:anchorId="056AE40D" wp14:editId="51131589">
-            <wp:extent cx="5365130" cy="4675517"/>
-            <wp:effectExtent l="0" t="0" r="6985" b="0"/>
+          <wp:inline distT="0" distB="0" distL="0" distR="0" wp14:anchorId="056AE40D" wp14:editId="108ED03C">
+            <wp:extent cx="4961077" cy="4675504"/>
+            <wp:effectExtent l="0" t="0" r="0" b="0"/>
             <wp:docPr id="29" name="Picture 29" descr="A screenshot of a video game&#10;&#10;Description automatically generated with low confidence"/>
             <wp:cNvGraphicFramePr>
               <a:graphicFrameLocks xmlns:a="http://schemas.openxmlformats.org/drawingml/2006/main" noChangeAspect="1"/>
@@ -6879,20 +7868,20 @@
                     <pic:cNvPicPr/>
                   </pic:nvPicPr>
                   <pic:blipFill rotWithShape="1">
-                    <a:blip r:embed="rId26" cstate="print">
+                    <a:blip r:embed="rId28" cstate="print">
                       <a:extLst>
                         <a:ext uri="{28A0092B-C50C-407E-A947-70E740481C1C}">
                           <a14:useLocalDpi xmlns:a14="http://schemas.microsoft.com/office/drawing/2010/main" val="0"/>
                         </a:ext>
                       </a:extLst>
                     </a:blip>
-                    <a:srcRect t="9457" r="12477" b="49472"/>
+                    <a:srcRect l="6591" t="9457" r="12477" b="49472"/>
                     <a:stretch/>
                   </pic:blipFill>
                   <pic:spPr bwMode="auto">
                     <a:xfrm>
                       <a:off x="0" y="0"/>
-                      <a:ext cx="5378443" cy="4687119"/>
+                      <a:ext cx="4973401" cy="4687119"/>
                     </a:xfrm>
                     <a:prstGeom prst="rect">
                       <a:avLst/>
@@ -6934,7 +7923,7 @@
         <w:rPr>
           <w:noProof/>
         </w:rPr>
-        <w:t>16</w:t>
+        <w:t>19</w:t>
       </w:r>
       <w:r>
         <w:fldChar w:fldCharType="end"/>
@@ -7040,7 +8029,7 @@
                     <pic:cNvPicPr/>
                   </pic:nvPicPr>
                   <pic:blipFill>
-                    <a:blip r:embed="rId27" cstate="print">
+                    <a:blip r:embed="rId29" cstate="print">
                       <a:extLst>
                         <a:ext uri="{28A0092B-C50C-407E-A947-70E740481C1C}">
                           <a14:useLocalDpi xmlns:a14="http://schemas.microsoft.com/office/drawing/2010/main" val="0"/>
@@ -7091,7 +8080,7 @@
         <w:rPr>
           <w:noProof/>
         </w:rPr>
-        <w:t>17</w:t>
+        <w:t>20</w:t>
       </w:r>
       <w:r>
         <w:fldChar w:fldCharType="end"/>
@@ -7132,7 +8121,7 @@
                     <pic:cNvPicPr/>
                   </pic:nvPicPr>
                   <pic:blipFill>
-                    <a:blip r:embed="rId28" cstate="print">
+                    <a:blip r:embed="rId30" cstate="print">
                       <a:extLst>
                         <a:ext uri="{28A0092B-C50C-407E-A947-70E740481C1C}">
                           <a14:useLocalDpi xmlns:a14="http://schemas.microsoft.com/office/drawing/2010/main" val="0"/>
@@ -7180,7 +8169,7 @@
         <w:rPr>
           <w:noProof/>
         </w:rPr>
-        <w:t>18</w:t>
+        <w:t>21</w:t>
       </w:r>
       <w:r>
         <w:fldChar w:fldCharType="end"/>
@@ -7188,11 +8177,11 @@
       <w:r>
         <w:t xml:space="preserve">: Steady state water balance for the study </w:t>
       </w:r>
-      <w:commentRangeStart w:id="10"/>
+      <w:commentRangeStart w:id="15"/>
       <w:r>
         <w:t>area</w:t>
       </w:r>
-      <w:commentRangeEnd w:id="10"/>
+      <w:commentRangeEnd w:id="15"/>
       <w:r>
         <w:rPr>
           <w:rStyle w:val="CommentReference"/>
@@ -7200,7 +8189,7 @@
           <w:iCs w:val="0"/>
           <w:color w:val="auto"/>
         </w:rPr>
-        <w:commentReference w:id="10"/>
+        <w:commentReference w:id="15"/>
       </w:r>
       <w:r>
         <w:t xml:space="preserve"> for the metamodel (MM) after 6 iterations on conductance (cond6)</w:t>
@@ -7214,26 +8203,532 @@
     <w:p>
       <w:pPr>
         <w:jc w:val="left"/>
-      </w:pPr>
-    </w:p>
-    <w:p>
-      <w:pPr>
+        <w:rPr>
+          <w:rFonts w:ascii="CMU Serif" w:eastAsiaTheme="majorEastAsia" w:hAnsi="CMU Serif" w:cs="CMU Serif"/>
+          <w:sz w:val="28"/>
+          <w:szCs w:val="28"/>
+        </w:rPr>
+      </w:pPr>
+    </w:p>
+    <w:p>
+      <w:pPr>
+        <w:pStyle w:val="Heading2"/>
+      </w:pPr>
+      <w:r>
+        <w:lastRenderedPageBreak/>
+        <w:t>Model validation</w:t>
+      </w:r>
+    </w:p>
+    <w:p>
+      <w:pPr>
+        <w:pStyle w:val="Heading3"/>
+      </w:pPr>
+      <w:r>
+        <w:t>Origin tracers and HyFA</w:t>
+      </w:r>
+    </w:p>
+    <w:p>
+      <w:pPr>
+        <w:pStyle w:val="ListParagraph"/>
+        <w:numPr>
+          <w:ilvl w:val="3"/>
+          <w:numId w:val="1"/>
+        </w:numPr>
+      </w:pPr>
+      <w:r>
+        <w:t>Cross section along coastline</w:t>
+      </w:r>
+    </w:p>
+    <w:p>
+      <w:pPr>
+        <w:ind w:left="360"/>
+        <w:jc w:val="center"/>
+      </w:pPr>
+      <w:commentRangeStart w:id="16"/>
+      <w:r>
+        <w:drawing>
+          <wp:inline distT="0" distB="0" distL="0" distR="0" wp14:anchorId="50406C2D" wp14:editId="12E87BDA">
+            <wp:extent cx="4876845" cy="3181350"/>
+            <wp:effectExtent l="0" t="0" r="0" b="0"/>
+            <wp:docPr id="33" name="Picture 33" descr="A picture containing text, map&#10;&#10;Description automatically generated"/>
+            <wp:cNvGraphicFramePr>
+              <a:graphicFrameLocks xmlns:a="http://schemas.openxmlformats.org/drawingml/2006/main" noChangeAspect="1"/>
+            </wp:cNvGraphicFramePr>
+            <a:graphic xmlns:a="http://schemas.openxmlformats.org/drawingml/2006/main">
+              <a:graphicData uri="http://schemas.openxmlformats.org/drawingml/2006/picture">
+                <pic:pic xmlns:pic="http://schemas.openxmlformats.org/drawingml/2006/picture">
+                  <pic:nvPicPr>
+                    <pic:cNvPr id="18" name="Picture 18" descr="A picture containing text, map&#10;&#10;Description automatically generated"/>
+                    <pic:cNvPicPr/>
+                  </pic:nvPicPr>
+                  <pic:blipFill>
+                    <a:blip r:embed="rId24"/>
+                    <a:stretch>
+                      <a:fillRect/>
+                    </a:stretch>
+                  </pic:blipFill>
+                  <pic:spPr>
+                    <a:xfrm>
+                      <a:off x="0" y="0"/>
+                      <a:ext cx="4883677" cy="3185807"/>
+                    </a:xfrm>
+                    <a:prstGeom prst="rect">
+                      <a:avLst/>
+                    </a:prstGeom>
+                  </pic:spPr>
+                </pic:pic>
+              </a:graphicData>
+            </a:graphic>
+          </wp:inline>
+        </w:drawing>
+      </w:r>
+      <w:commentRangeEnd w:id="16"/>
+      <w:r>
+        <w:rPr>
+          <w:rStyle w:val="CommentReference"/>
+        </w:rPr>
+        <w:commentReference w:id="16"/>
+      </w:r>
+    </w:p>
+    <w:p>
+      <w:pPr>
+        <w:keepNext/>
+        <w:jc w:val="center"/>
+      </w:pPr>
+      <w:r>
+        <w:drawing>
+          <wp:inline distT="0" distB="0" distL="0" distR="0" wp14:anchorId="0271B466" wp14:editId="32C3066B">
+            <wp:extent cx="4505325" cy="3586890"/>
+            <wp:effectExtent l="0" t="0" r="0" b="0"/>
+            <wp:docPr id="34" name="Picture 34" descr="A picture containing text, screenshot&#10;&#10;Description automatically generated"/>
+            <wp:cNvGraphicFramePr>
+              <a:graphicFrameLocks xmlns:a="http://schemas.openxmlformats.org/drawingml/2006/main" noChangeAspect="1"/>
+            </wp:cNvGraphicFramePr>
+            <a:graphic xmlns:a="http://schemas.openxmlformats.org/drawingml/2006/main">
+              <a:graphicData uri="http://schemas.openxmlformats.org/drawingml/2006/picture">
+                <pic:pic xmlns:pic="http://schemas.openxmlformats.org/drawingml/2006/picture">
+                  <pic:nvPicPr>
+                    <pic:cNvPr id="34" name="Picture 34" descr="A picture containing text, screenshot&#10;&#10;Description automatically generated"/>
+                    <pic:cNvPicPr/>
+                  </pic:nvPicPr>
+                  <pic:blipFill>
+                    <a:blip r:embed="rId31"/>
+                    <a:stretch>
+                      <a:fillRect/>
+                    </a:stretch>
+                  </pic:blipFill>
+                  <pic:spPr>
+                    <a:xfrm>
+                      <a:off x="0" y="0"/>
+                      <a:ext cx="4508482" cy="3589403"/>
+                    </a:xfrm>
+                    <a:prstGeom prst="rect">
+                      <a:avLst/>
+                    </a:prstGeom>
+                  </pic:spPr>
+                </pic:pic>
+              </a:graphicData>
+            </a:graphic>
+          </wp:inline>
+        </w:drawing>
+      </w:r>
+    </w:p>
+    <w:p>
+      <w:pPr>
+        <w:pStyle w:val="Caption"/>
+      </w:pPr>
+      <w:r>
+        <w:t xml:space="preserve">Figure </w:t>
+      </w:r>
+      <w:r>
+        <w:fldChar w:fldCharType="begin"/>
+      </w:r>
+      <w:r>
+        <w:instrText xml:space="preserve"> SEQ Figure \* ARABIC </w:instrText>
+      </w:r>
+      <w:r>
+        <w:fldChar w:fldCharType="separate"/>
+      </w:r>
+      <w:r>
+        <w:rPr>
+          <w:noProof/>
+        </w:rPr>
+        <w:t>22</w:t>
+      </w:r>
+      <w:r>
+        <w:fldChar w:fldCharType="end"/>
+      </w:r>
+      <w:r>
+        <w:t>: Metamodel output showing species after a 39y simulation</w:t>
+      </w:r>
+    </w:p>
+    <w:p>
+      <w:pPr>
+        <w:jc w:val="left"/>
+      </w:pPr>
+      <w:r>
+        <w:br w:type="page"/>
+      </w:r>
+    </w:p>
+    <w:p>
+      <w:pPr>
+        <w:pStyle w:val="ListParagraph"/>
+        <w:numPr>
+          <w:ilvl w:val="3"/>
+          <w:numId w:val="1"/>
+        </w:numPr>
+      </w:pPr>
+      <w:r>
+        <w:lastRenderedPageBreak/>
+        <w:t xml:space="preserve">Cross section perpendicular to </w:t>
+      </w:r>
+      <w:r>
+        <w:t>coastline</w:t>
+      </w:r>
+    </w:p>
+    <w:p/>
+    <w:p>
+      <w:pPr>
+        <w:pStyle w:val="Heading3"/>
+      </w:pPr>
+      <w:r>
+        <w:t>Fresh-saline interface</w:t>
+      </w:r>
+    </w:p>
+    <w:p>
+      <w:r>
+        <w:t>The fresh</w:t>
+      </w:r>
+    </w:p>
+    <w:p>
+      <w:pPr>
+        <w:jc w:val="center"/>
+      </w:pPr>
+      <w:r>
+        <w:rPr>
+          <w:noProof/>
+        </w:rPr>
+        <w:drawing>
+          <wp:inline distT="0" distB="0" distL="0" distR="0" wp14:anchorId="60445239" wp14:editId="6173BEB3">
+            <wp:extent cx="3619500" cy="6362227"/>
+            <wp:effectExtent l="0" t="0" r="0" b="0"/>
+            <wp:docPr id="10" name="Picture 10" descr="A picture containing screenshot, colorfulness&#10;&#10;Description automatically generated"/>
+            <wp:cNvGraphicFramePr>
+              <a:graphicFrameLocks xmlns:a="http://schemas.openxmlformats.org/drawingml/2006/main" noChangeAspect="1"/>
+            </wp:cNvGraphicFramePr>
+            <a:graphic xmlns:a="http://schemas.openxmlformats.org/drawingml/2006/main">
+              <a:graphicData uri="http://schemas.openxmlformats.org/drawingml/2006/picture">
+                <pic:pic xmlns:pic="http://schemas.openxmlformats.org/drawingml/2006/picture">
+                  <pic:nvPicPr>
+                    <pic:cNvPr id="10" name="Picture 10" descr="A picture containing screenshot, colorfulness&#10;&#10;Description automatically generated"/>
+                    <pic:cNvPicPr/>
+                  </pic:nvPicPr>
+                  <pic:blipFill rotWithShape="1">
+                    <a:blip r:embed="rId32" cstate="print">
+                      <a:extLst>
+                        <a:ext uri="{28A0092B-C50C-407E-A947-70E740481C1C}">
+                          <a14:useLocalDpi xmlns:a14="http://schemas.microsoft.com/office/drawing/2010/main" val="0"/>
+                        </a:ext>
+                      </a:extLst>
+                    </a:blip>
+                    <a:srcRect t="9447" r="5520" b="7517"/>
+                    <a:stretch/>
+                  </pic:blipFill>
+                  <pic:spPr bwMode="auto">
+                    <a:xfrm>
+                      <a:off x="0" y="0"/>
+                      <a:ext cx="3621255" cy="6365313"/>
+                    </a:xfrm>
+                    <a:prstGeom prst="rect">
+                      <a:avLst/>
+                    </a:prstGeom>
+                    <a:ln>
+                      <a:noFill/>
+                    </a:ln>
+                    <a:extLst>
+                      <a:ext uri="{53640926-AAD7-44D8-BBD7-CCE9431645EC}">
+                        <a14:shadowObscured xmlns:a14="http://schemas.microsoft.com/office/drawing/2010/main"/>
+                      </a:ext>
+                    </a:extLst>
+                  </pic:spPr>
+                </pic:pic>
+              </a:graphicData>
+            </a:graphic>
+          </wp:inline>
+        </w:drawing>
+      </w:r>
+    </w:p>
+    <w:p>
+      <w:pPr>
+        <w:jc w:val="left"/>
+        <w:rPr>
+          <w:rFonts w:ascii="CMU Serif" w:eastAsiaTheme="majorEastAsia" w:hAnsi="CMU Serif" w:cs="CMU Serif"/>
+          <w:sz w:val="36"/>
+          <w:szCs w:val="36"/>
+        </w:rPr>
+      </w:pPr>
+      <w:r>
+        <w:br w:type="page"/>
+      </w:r>
+    </w:p>
+    <w:p>
+      <w:pPr>
+        <w:pStyle w:val="Heading1"/>
+      </w:pPr>
+      <w:r>
+        <w:lastRenderedPageBreak/>
+        <w:t>Discussion</w:t>
+      </w:r>
+    </w:p>
+    <w:p>
+      <w:r>
+        <w:t>Are the results sufficient to answer the research question? Is the objective of the study fulfilled?</w:t>
+      </w:r>
+    </w:p>
+    <w:p>
+      <w:pPr>
+        <w:pStyle w:val="Heading2"/>
+      </w:pPr>
+      <w:r>
+        <w:t>Study area hydraulic heads</w:t>
+      </w:r>
+    </w:p>
+    <w:p>
+      <w:r>
         <w:rPr>
           <w:rFonts w:eastAsiaTheme="minorEastAsia"/>
         </w:rPr>
-      </w:pPr>
-      <w:r>
-        <w:rPr>
+        <w:t xml:space="preserve">For the study area, the mean error on hydraulic heads is </w:t>
+      </w:r>
+      <m:oMath>
+        <m:r>
+          <w:rPr>
+            <w:rFonts w:ascii="Cambria Math" w:eastAsiaTheme="minorEastAsia" w:hAnsi="Cambria Math"/>
+          </w:rPr>
+          <m:t xml:space="preserve">μ= </m:t>
+        </m:r>
+        <m:r>
+          <w:rPr>
+            <w:rFonts w:ascii="Cambria Math" w:hAnsi="Cambria Math"/>
+          </w:rPr>
+          <m:t>-9.55*</m:t>
+        </m:r>
+        <m:sSup>
+          <m:sSupPr>
+            <m:ctrlPr>
+              <w:rPr>
+                <w:rFonts w:ascii="Cambria Math" w:hAnsi="Cambria Math"/>
+                <w:i/>
+              </w:rPr>
+            </m:ctrlPr>
+          </m:sSupPr>
+          <m:e>
+            <m:r>
+              <w:rPr>
+                <w:rFonts w:ascii="Cambria Math" w:hAnsi="Cambria Math"/>
+              </w:rPr>
+              <m:t>10</m:t>
+            </m:r>
+          </m:e>
+          <m:sup>
+            <m:r>
+              <w:rPr>
+                <w:rFonts w:ascii="Cambria Math" w:hAnsi="Cambria Math"/>
+              </w:rPr>
+              <m:t>-2</m:t>
+            </m:r>
+          </m:sup>
+        </m:sSup>
+        <m:r>
+          <w:rPr>
+            <w:rFonts w:ascii="Cambria Math" w:eastAsiaTheme="minorEastAsia" w:hAnsi="Cambria Math"/>
+          </w:rPr>
+          <m:t xml:space="preserve"> m</m:t>
+        </m:r>
+      </m:oMath>
+      <w:r>
+        <w:rPr>
+          <w:rFonts w:eastAsiaTheme="minorEastAsia"/>
+        </w:rPr>
+        <w:t xml:space="preserve">, and </w:t>
+      </w:r>
+      <m:oMath>
+        <m:r>
+          <w:rPr>
+            <w:rFonts w:ascii="Cambria Math" w:eastAsiaTheme="minorEastAsia" w:hAnsi="Cambria Math"/>
+          </w:rPr>
+          <m:t>σ=6.06*</m:t>
+        </m:r>
+        <m:sSup>
+          <m:sSupPr>
+            <m:ctrlPr>
+              <w:rPr>
+                <w:rFonts w:ascii="Cambria Math" w:eastAsiaTheme="minorEastAsia" w:hAnsi="Cambria Math"/>
+                <w:i/>
+              </w:rPr>
+            </m:ctrlPr>
+          </m:sSupPr>
+          <m:e>
+            <m:r>
+              <w:rPr>
+                <w:rFonts w:ascii="Cambria Math" w:eastAsiaTheme="minorEastAsia" w:hAnsi="Cambria Math"/>
+              </w:rPr>
+              <m:t>10</m:t>
+            </m:r>
+          </m:e>
+          <m:sup>
+            <m:r>
+              <w:rPr>
+                <w:rFonts w:ascii="Cambria Math" w:eastAsiaTheme="minorEastAsia" w:hAnsi="Cambria Math"/>
+              </w:rPr>
+              <m:t>-1</m:t>
+            </m:r>
+          </m:sup>
+        </m:sSup>
+        <m:r>
+          <w:rPr>
+            <w:rFonts w:ascii="Cambria Math" w:eastAsiaTheme="minorEastAsia" w:hAnsi="Cambria Math"/>
+          </w:rPr>
+          <m:t xml:space="preserve"> m</m:t>
+        </m:r>
+      </m:oMath>
+      <w:r>
+        <w:rPr>
+          <w:rFonts w:eastAsiaTheme="minorEastAsia"/>
+        </w:rPr>
+        <w:t xml:space="preserve">. The histogram of the error between the MM and the OM the study is shown in </w:t>
+      </w:r>
+      <w:r>
+        <w:rPr>
+          <w:rFonts w:eastAsiaTheme="minorEastAsia"/>
           <w:highlight w:val="lightGray"/>
         </w:rPr>
-        <w:lastRenderedPageBreak/>
-        <w:t>F</w:t>
-      </w:r>
+        <w:t>Figure 15</w:t>
+      </w:r>
+      <w:r>
+        <w:rPr>
+          <w:rFonts w:eastAsiaTheme="minorEastAsia"/>
+        </w:rPr>
+        <w:t xml:space="preserve">. As can be seen in the histogram, most cells of the MM have a lower hydraulic head than the cells at the same location in the OM. The highest largest number of cells of the MM have a hydraulic head that is around 0.25m lower than the OM. The positive peak in the histogram shows that the MM has a fraction of cells which hydraulic heads are about 0.5m higher than the heads of the same location in the OM. </w:t>
+      </w:r>
+    </w:p>
+    <w:p>
+      <w:pPr>
+        <w:keepNext/>
+        <w:jc w:val="center"/>
+      </w:pPr>
+      <w:r>
+        <w:rPr>
+          <w:noProof/>
+        </w:rPr>
+        <w:drawing>
+          <wp:inline distT="0" distB="0" distL="0" distR="0" wp14:anchorId="327AC7D1" wp14:editId="17BABC81">
+            <wp:extent cx="4146697" cy="2624042"/>
+            <wp:effectExtent l="0" t="0" r="0" b="0"/>
+            <wp:docPr id="27" name="Picture 27" descr="A picture containing screenshot, silhouette&#10;&#10;Description automatically generated"/>
+            <wp:cNvGraphicFramePr>
+              <a:graphicFrameLocks xmlns:a="http://schemas.openxmlformats.org/drawingml/2006/main" noChangeAspect="1"/>
+            </wp:cNvGraphicFramePr>
+            <a:graphic xmlns:a="http://schemas.openxmlformats.org/drawingml/2006/main">
+              <a:graphicData uri="http://schemas.openxmlformats.org/drawingml/2006/picture">
+                <pic:pic xmlns:pic="http://schemas.openxmlformats.org/drawingml/2006/picture">
+                  <pic:nvPicPr>
+                    <pic:cNvPr id="27" name="Picture 27" descr="A picture containing screenshot, silhouette&#10;&#10;Description automatically generated"/>
+                    <pic:cNvPicPr/>
+                  </pic:nvPicPr>
+                  <pic:blipFill rotWithShape="1">
+                    <a:blip r:embed="rId33" cstate="print">
+                      <a:extLst>
+                        <a:ext uri="{28A0092B-C50C-407E-A947-70E740481C1C}">
+                          <a14:useLocalDpi xmlns:a14="http://schemas.microsoft.com/office/drawing/2010/main" val="0"/>
+                        </a:ext>
+                      </a:extLst>
+                    </a:blip>
+                    <a:srcRect t="5080"/>
+                    <a:stretch/>
+                  </pic:blipFill>
+                  <pic:spPr bwMode="auto">
+                    <a:xfrm>
+                      <a:off x="0" y="0"/>
+                      <a:ext cx="4171912" cy="2639998"/>
+                    </a:xfrm>
+                    <a:prstGeom prst="rect">
+                      <a:avLst/>
+                    </a:prstGeom>
+                    <a:ln>
+                      <a:noFill/>
+                    </a:ln>
+                    <a:extLst>
+                      <a:ext uri="{53640926-AAD7-44D8-BBD7-CCE9431645EC}">
+                        <a14:shadowObscured xmlns:a14="http://schemas.microsoft.com/office/drawing/2010/main"/>
+                      </a:ext>
+                    </a:extLst>
+                  </pic:spPr>
+                </pic:pic>
+              </a:graphicData>
+            </a:graphic>
+          </wp:inline>
+        </w:drawing>
+      </w:r>
+    </w:p>
+    <w:p>
+      <w:pPr>
+        <w:pStyle w:val="Caption"/>
+        <w:jc w:val="center"/>
+      </w:pPr>
+      <w:r>
+        <w:t xml:space="preserve">Figure </w:t>
+      </w:r>
+      <w:r>
+        <w:fldChar w:fldCharType="begin"/>
+      </w:r>
+      <w:r>
+        <w:instrText xml:space="preserve"> SEQ Figure \* ARABIC </w:instrText>
+      </w:r>
+      <w:r>
+        <w:fldChar w:fldCharType="separate"/>
+      </w:r>
+      <w:r>
+        <w:rPr>
+          <w:noProof/>
+        </w:rPr>
+        <w:t>23</w:t>
+      </w:r>
+      <w:r>
+        <w:fldChar w:fldCharType="end"/>
+      </w:r>
+      <w:r>
+        <w:t xml:space="preserve">: Histogram of </w:t>
+      </w:r>
+      <w:commentRangeStart w:id="17"/>
+      <w:r>
+        <w:t>steady</w:t>
+      </w:r>
+      <w:commentRangeEnd w:id="17"/>
+      <w:r>
+        <w:rPr>
+          <w:rStyle w:val="CommentReference"/>
+          <w:i w:val="0"/>
+          <w:iCs w:val="0"/>
+          <w:color w:val="auto"/>
+        </w:rPr>
+        <w:commentReference w:id="17"/>
+      </w:r>
+      <w:r>
+        <w:t xml:space="preserve"> state hydraulic head error in the study area</w:t>
+      </w:r>
+    </w:p>
+    <w:p>
+      <w:pPr>
+        <w:rPr>
+          <w:rFonts w:eastAsiaTheme="minorEastAsia"/>
+        </w:rPr>
+      </w:pPr>
       <w:r>
         <w:rPr>
           <w:highlight w:val="lightGray"/>
         </w:rPr>
-        <w:t>igure 19</w:t>
+        <w:t>Figure 19</w:t>
       </w:r>
       <w:r>
         <w:t xml:space="preserve"> shows the error in vertical flow beneath the study area, </w:t>
@@ -7342,19 +8837,19 @@
         </w:rPr>
         <w:t xml:space="preserve">. </w:t>
       </w:r>
-      <w:commentRangeStart w:id="11"/>
+      <w:commentRangeStart w:id="18"/>
       <w:r>
         <w:rPr>
           <w:rFonts w:eastAsiaTheme="minorEastAsia"/>
         </w:rPr>
         <w:t>By convention</w:t>
       </w:r>
-      <w:commentRangeEnd w:id="11"/>
+      <w:commentRangeEnd w:id="18"/>
       <w:r>
         <w:rPr>
           <w:rStyle w:val="CommentReference"/>
         </w:rPr>
-        <w:commentReference w:id="11"/>
+        <w:commentReference w:id="18"/>
       </w:r>
       <w:r>
         <w:rPr>
@@ -7372,10 +8867,11 @@
         <w:rPr>
           <w:noProof/>
         </w:rPr>
+        <w:lastRenderedPageBreak/>
         <w:drawing>
-          <wp:inline distT="0" distB="0" distL="0" distR="0" wp14:anchorId="6B26242F" wp14:editId="1A9ACA47">
-            <wp:extent cx="4183811" cy="2789207"/>
-            <wp:effectExtent l="0" t="0" r="0" b="0"/>
+          <wp:inline distT="0" distB="0" distL="0" distR="0" wp14:anchorId="6F4254B9" wp14:editId="0359C738">
+            <wp:extent cx="4183380" cy="2682594"/>
+            <wp:effectExtent l="0" t="0" r="0" b="3810"/>
             <wp:docPr id="32" name="Picture 32" descr="A picture containing text, screenshot, design&#10;&#10;Description automatically generated"/>
             <wp:cNvGraphicFramePr>
               <a:graphicFrameLocks xmlns:a="http://schemas.openxmlformats.org/drawingml/2006/main" noChangeAspect="1"/>
@@ -7389,23 +8885,21 @@
                       <a:picLocks noChangeAspect="1" noChangeArrowheads="1"/>
                     </pic:cNvPicPr>
                   </pic:nvPicPr>
-                  <pic:blipFill>
-                    <a:blip r:embed="rId29" cstate="print">
+                  <pic:blipFill rotWithShape="1">
+                    <a:blip r:embed="rId34" cstate="print">
                       <a:extLst>
                         <a:ext uri="{28A0092B-C50C-407E-A947-70E740481C1C}">
                           <a14:useLocalDpi xmlns:a14="http://schemas.microsoft.com/office/drawing/2010/main" val="0"/>
                         </a:ext>
                       </a:extLst>
                     </a:blip>
-                    <a:srcRect/>
-                    <a:stretch>
-                      <a:fillRect/>
-                    </a:stretch>
+                    <a:srcRect t="3813"/>
+                    <a:stretch/>
                   </pic:blipFill>
                   <pic:spPr bwMode="auto">
                     <a:xfrm>
                       <a:off x="0" y="0"/>
-                      <a:ext cx="4186897" cy="2791265"/>
+                      <a:ext cx="4186898" cy="2684850"/>
                     </a:xfrm>
                     <a:prstGeom prst="rect">
                       <a:avLst/>
@@ -7414,6 +8908,11 @@
                     <a:ln>
                       <a:noFill/>
                     </a:ln>
+                    <a:extLst>
+                      <a:ext uri="{53640926-AAD7-44D8-BBD7-CCE9431645EC}">
+                        <a14:shadowObscured xmlns:a14="http://schemas.microsoft.com/office/drawing/2010/main"/>
+                      </a:ext>
+                    </a:extLst>
                   </pic:spPr>
                 </pic:pic>
               </a:graphicData>
@@ -7443,7 +8942,7 @@
         <w:rPr>
           <w:noProof/>
         </w:rPr>
-        <w:t>19</w:t>
+        <w:t>24</w:t>
       </w:r>
       <w:r>
         <w:fldChar w:fldCharType="end"/>
@@ -7469,419 +8968,7 @@
     <w:p>
       <w:pPr>
         <w:jc w:val="left"/>
-        <w:rPr>
-          <w:rFonts w:ascii="CMU Serif" w:eastAsiaTheme="majorEastAsia" w:hAnsi="CMU Serif" w:cs="CMU Serif"/>
-          <w:sz w:val="28"/>
-          <w:szCs w:val="28"/>
-        </w:rPr>
-      </w:pPr>
-      <w:r>
-        <w:br w:type="page"/>
-      </w:r>
-    </w:p>
-    <w:p>
-      <w:pPr>
-        <w:pStyle w:val="Heading2"/>
-      </w:pPr>
-      <w:r>
-        <w:lastRenderedPageBreak/>
-        <w:t>Model validation</w:t>
-      </w:r>
-    </w:p>
-    <w:p>
-      <w:pPr>
-        <w:pStyle w:val="ListParagraph"/>
-        <w:numPr>
-          <w:ilvl w:val="0"/>
-          <w:numId w:val="47"/>
-        </w:numPr>
-      </w:pPr>
-      <w:r>
-        <w:t xml:space="preserve">Origin </w:t>
-      </w:r>
-      <w:proofErr w:type="gramStart"/>
-      <w:r>
-        <w:t>tracers</w:t>
-      </w:r>
-      <w:proofErr w:type="gramEnd"/>
-      <w:r>
-        <w:t xml:space="preserve"> vs Stuyfzand</w:t>
-      </w:r>
-    </w:p>
-    <w:p>
-      <w:pPr>
-        <w:pStyle w:val="ListParagraph"/>
-        <w:numPr>
-          <w:ilvl w:val="0"/>
-          <w:numId w:val="47"/>
-        </w:numPr>
-      </w:pPr>
-      <w:r>
-        <w:t>Fresh -saline interface</w:t>
-      </w:r>
-    </w:p>
-    <w:p/>
-    <w:p>
-      <w:pPr>
-        <w:jc w:val="left"/>
-        <w:rPr>
-          <w:rFonts w:ascii="CMU Serif" w:eastAsiaTheme="majorEastAsia" w:hAnsi="CMU Serif" w:cs="CMU Serif"/>
-          <w:sz w:val="36"/>
-          <w:szCs w:val="36"/>
-        </w:rPr>
-      </w:pPr>
-      <w:r>
-        <w:br w:type="page"/>
-      </w:r>
-    </w:p>
-    <w:p>
-      <w:pPr>
-        <w:pStyle w:val="Heading1"/>
-      </w:pPr>
-      <w:r>
-        <w:lastRenderedPageBreak/>
-        <w:t>Discussion</w:t>
-      </w:r>
-    </w:p>
-    <w:p>
-      <w:r>
-        <w:t>Are the results sufficient to answer the research question? Is the objective of the study fulfilled?</w:t>
-      </w:r>
-    </w:p>
-    <w:p>
-      <w:pPr>
-        <w:pStyle w:val="Heading2"/>
-      </w:pPr>
-      <w:r>
-        <w:t>Validation of OM vs MM</w:t>
-      </w:r>
-    </w:p>
-    <w:p>
-      <w:r>
-        <w:rPr>
-          <w:noProof/>
-        </w:rPr>
-        <w:drawing>
-          <wp:inline distT="0" distB="0" distL="0" distR="0" wp14:anchorId="7673516B" wp14:editId="2D05FEBD">
-            <wp:extent cx="5731510" cy="1991995"/>
-            <wp:effectExtent l="0" t="0" r="2540" b="8255"/>
-            <wp:docPr id="12" name="Picture 12" descr="A screenshot of a computer&#10;&#10;Description automatically generated with medium confidence"/>
-            <wp:cNvGraphicFramePr>
-              <a:graphicFrameLocks xmlns:a="http://schemas.openxmlformats.org/drawingml/2006/main" noChangeAspect="1"/>
-            </wp:cNvGraphicFramePr>
-            <a:graphic xmlns:a="http://schemas.openxmlformats.org/drawingml/2006/main">
-              <a:graphicData uri="http://schemas.openxmlformats.org/drawingml/2006/picture">
-                <pic:pic xmlns:pic="http://schemas.openxmlformats.org/drawingml/2006/picture">
-                  <pic:nvPicPr>
-                    <pic:cNvPr id="12" name="Picture 12" descr="A screenshot of a computer&#10;&#10;Description automatically generated with medium confidence"/>
-                    <pic:cNvPicPr/>
-                  </pic:nvPicPr>
-                  <pic:blipFill>
-                    <a:blip r:embed="rId30" cstate="print">
-                      <a:extLst>
-                        <a:ext uri="{28A0092B-C50C-407E-A947-70E740481C1C}">
-                          <a14:useLocalDpi xmlns:a14="http://schemas.microsoft.com/office/drawing/2010/main" val="0"/>
-                        </a:ext>
-                      </a:extLst>
-                    </a:blip>
-                    <a:stretch>
-                      <a:fillRect/>
-                    </a:stretch>
-                  </pic:blipFill>
-                  <pic:spPr>
-                    <a:xfrm>
-                      <a:off x="0" y="0"/>
-                      <a:ext cx="5731510" cy="1991995"/>
-                    </a:xfrm>
-                    <a:prstGeom prst="rect">
-                      <a:avLst/>
-                    </a:prstGeom>
-                  </pic:spPr>
-                </pic:pic>
-              </a:graphicData>
-            </a:graphic>
-          </wp:inline>
-        </w:drawing>
-      </w:r>
-    </w:p>
-    <w:p>
-      <w:r>
-        <w:t xml:space="preserve">As discussed in </w:t>
-      </w:r>
-      <w:r>
-        <w:rPr>
-          <w:highlight w:val="lightGray"/>
-        </w:rPr>
-        <w:t>section 1.1</w:t>
-      </w:r>
-      <w:r>
-        <w:t>, the state-of-the-art fresh-saline groundwater model used by Dunea for assessing the feasibility of brackish groundwater as a groundwater resource, has only been validated on hydraulic head data, not on groundwater salinity and therefore neglecting validation on variable density flow, although it is incorporated in the model’s groundwater flow. For the sake of argumentation, validation solely on hydraulic head data can be conceptually represented in Figure 3 (R), where there is only information on the phreatic groundwater surface level. Calibration of a fresh-saline groundwater flow model on this data may be right for the wrong reasons, it doesn’t incorporate the conceptual fresh-saline groundwater interface shown in Figure 3 (L).</w:t>
-      </w:r>
-    </w:p>
-    <w:p>
-      <w:pPr>
-        <w:jc w:val="left"/>
-      </w:pPr>
-    </w:p>
-    <w:p>
-      <w:r>
-        <w:rPr>
-          <w:highlight w:val="lightGray"/>
-        </w:rPr>
-        <w:t>Page 32 Delsman – boundary conditions and initial salinity, False SS assumptions</w:t>
-      </w:r>
-      <w:r>
-        <w:t xml:space="preserve">  </w:t>
-      </w:r>
-    </w:p>
-    <w:p>
-      <w:pPr>
-        <w:jc w:val="left"/>
-        <w:rPr>
-          <w:rFonts w:ascii="CMU Serif" w:eastAsiaTheme="majorEastAsia" w:hAnsi="CMU Serif" w:cs="CMU Serif"/>
-          <w:sz w:val="28"/>
-          <w:szCs w:val="28"/>
-        </w:rPr>
-      </w:pPr>
-      <w:r>
-        <w:br w:type="page"/>
-      </w:r>
-    </w:p>
-    <w:p>
-      <w:pPr>
-        <w:pStyle w:val="Heading2"/>
-      </w:pPr>
-      <w:r>
-        <w:lastRenderedPageBreak/>
-        <w:t>Study area hydraulic heads</w:t>
-      </w:r>
-    </w:p>
-    <w:p>
-      <w:r>
-        <w:rPr>
-          <w:rFonts w:eastAsiaTheme="minorEastAsia"/>
-        </w:rPr>
-        <w:t xml:space="preserve">For the study area, the mean error on hydraulic heads is </w:t>
-      </w:r>
-      <m:oMath>
-        <m:r>
-          <w:rPr>
-            <w:rFonts w:ascii="Cambria Math" w:eastAsiaTheme="minorEastAsia" w:hAnsi="Cambria Math"/>
-          </w:rPr>
-          <m:t xml:space="preserve">μ= </m:t>
-        </m:r>
-        <m:r>
-          <w:rPr>
-            <w:rFonts w:ascii="Cambria Math" w:hAnsi="Cambria Math"/>
-          </w:rPr>
-          <m:t>-9.55*</m:t>
-        </m:r>
-        <m:sSup>
-          <m:sSupPr>
-            <m:ctrlPr>
-              <w:rPr>
-                <w:rFonts w:ascii="Cambria Math" w:hAnsi="Cambria Math"/>
-                <w:i/>
-              </w:rPr>
-            </m:ctrlPr>
-          </m:sSupPr>
-          <m:e>
-            <m:r>
-              <w:rPr>
-                <w:rFonts w:ascii="Cambria Math" w:hAnsi="Cambria Math"/>
-              </w:rPr>
-              <m:t>10</m:t>
-            </m:r>
-          </m:e>
-          <m:sup>
-            <m:r>
-              <w:rPr>
-                <w:rFonts w:ascii="Cambria Math" w:hAnsi="Cambria Math"/>
-              </w:rPr>
-              <m:t>-2</m:t>
-            </m:r>
-          </m:sup>
-        </m:sSup>
-        <m:r>
-          <w:rPr>
-            <w:rFonts w:ascii="Cambria Math" w:eastAsiaTheme="minorEastAsia" w:hAnsi="Cambria Math"/>
-          </w:rPr>
-          <m:t xml:space="preserve"> m</m:t>
-        </m:r>
-      </m:oMath>
-      <w:r>
-        <w:rPr>
-          <w:rFonts w:eastAsiaTheme="minorEastAsia"/>
-        </w:rPr>
-        <w:t xml:space="preserve">, and </w:t>
-      </w:r>
-      <m:oMath>
-        <m:r>
-          <w:rPr>
-            <w:rFonts w:ascii="Cambria Math" w:eastAsiaTheme="minorEastAsia" w:hAnsi="Cambria Math"/>
-          </w:rPr>
-          <m:t>σ=6.06*</m:t>
-        </m:r>
-        <m:sSup>
-          <m:sSupPr>
-            <m:ctrlPr>
-              <w:rPr>
-                <w:rFonts w:ascii="Cambria Math" w:eastAsiaTheme="minorEastAsia" w:hAnsi="Cambria Math"/>
-                <w:i/>
-              </w:rPr>
-            </m:ctrlPr>
-          </m:sSupPr>
-          <m:e>
-            <m:r>
-              <w:rPr>
-                <w:rFonts w:ascii="Cambria Math" w:eastAsiaTheme="minorEastAsia" w:hAnsi="Cambria Math"/>
-              </w:rPr>
-              <m:t>10</m:t>
-            </m:r>
-          </m:e>
-          <m:sup>
-            <m:r>
-              <w:rPr>
-                <w:rFonts w:ascii="Cambria Math" w:eastAsiaTheme="minorEastAsia" w:hAnsi="Cambria Math"/>
-              </w:rPr>
-              <m:t>-1</m:t>
-            </m:r>
-          </m:sup>
-        </m:sSup>
-        <m:r>
-          <w:rPr>
-            <w:rFonts w:ascii="Cambria Math" w:eastAsiaTheme="minorEastAsia" w:hAnsi="Cambria Math"/>
-          </w:rPr>
-          <m:t xml:space="preserve"> m</m:t>
-        </m:r>
-      </m:oMath>
-      <w:r>
-        <w:rPr>
-          <w:rFonts w:eastAsiaTheme="minorEastAsia"/>
-        </w:rPr>
-        <w:t xml:space="preserve">. The histogram of the error between the MM and the OM the study is shown in </w:t>
-      </w:r>
-      <w:r>
-        <w:rPr>
-          <w:rFonts w:eastAsiaTheme="minorEastAsia"/>
-          <w:highlight w:val="lightGray"/>
-        </w:rPr>
-        <w:t>Figure 15</w:t>
-      </w:r>
-      <w:r>
-        <w:rPr>
-          <w:rFonts w:eastAsiaTheme="minorEastAsia"/>
-        </w:rPr>
-        <w:t xml:space="preserve">. As can be seen in the histogram, most cells of the MM have a lower hydraulic head than the cells at the same location in the OM. The highest largest number of cells of the MM have a hydraulic head that is around 0.25m lower than the OM. The positive peak in the histogram shows that the MM has a fraction of cells which hydraulic heads are about 0.5m higher than the heads of the same location in the OM. </w:t>
-      </w:r>
-    </w:p>
-    <w:p>
-      <w:pPr>
-        <w:keepNext/>
-        <w:jc w:val="left"/>
-      </w:pPr>
-      <w:r>
-        <w:rPr>
-          <w:noProof/>
-        </w:rPr>
-        <w:drawing>
-          <wp:inline distT="0" distB="0" distL="0" distR="0" wp14:anchorId="327AC7D1" wp14:editId="2B506CF3">
-            <wp:extent cx="5486411" cy="3657607"/>
-            <wp:effectExtent l="0" t="0" r="0" b="0"/>
-            <wp:docPr id="27" name="Picture 27" descr="A picture containing screenshot, silhouette&#10;&#10;Description automatically generated"/>
-            <wp:cNvGraphicFramePr>
-              <a:graphicFrameLocks xmlns:a="http://schemas.openxmlformats.org/drawingml/2006/main" noChangeAspect="1"/>
-            </wp:cNvGraphicFramePr>
-            <a:graphic xmlns:a="http://schemas.openxmlformats.org/drawingml/2006/main">
-              <a:graphicData uri="http://schemas.openxmlformats.org/drawingml/2006/picture">
-                <pic:pic xmlns:pic="http://schemas.openxmlformats.org/drawingml/2006/picture">
-                  <pic:nvPicPr>
-                    <pic:cNvPr id="27" name="Picture 27" descr="A picture containing screenshot, silhouette&#10;&#10;Description automatically generated"/>
-                    <pic:cNvPicPr/>
-                  </pic:nvPicPr>
-                  <pic:blipFill>
-                    <a:blip r:embed="rId31" cstate="print">
-                      <a:extLst>
-                        <a:ext uri="{28A0092B-C50C-407E-A947-70E740481C1C}">
-                          <a14:useLocalDpi xmlns:a14="http://schemas.microsoft.com/office/drawing/2010/main" val="0"/>
-                        </a:ext>
-                      </a:extLst>
-                    </a:blip>
-                    <a:stretch>
-                      <a:fillRect/>
-                    </a:stretch>
-                  </pic:blipFill>
-                  <pic:spPr>
-                    <a:xfrm>
-                      <a:off x="0" y="0"/>
-                      <a:ext cx="5486411" cy="3657607"/>
-                    </a:xfrm>
-                    <a:prstGeom prst="rect">
-                      <a:avLst/>
-                    </a:prstGeom>
-                  </pic:spPr>
-                </pic:pic>
-              </a:graphicData>
-            </a:graphic>
-          </wp:inline>
-        </w:drawing>
-      </w:r>
-    </w:p>
-    <w:p>
-      <w:pPr>
-        <w:pStyle w:val="Caption"/>
-        <w:jc w:val="center"/>
-      </w:pPr>
-      <w:r>
-        <w:t xml:space="preserve">Figure </w:t>
-      </w:r>
-      <w:r>
-        <w:fldChar w:fldCharType="begin"/>
-      </w:r>
-      <w:r>
-        <w:instrText xml:space="preserve"> SEQ Figure \* ARABIC </w:instrText>
-      </w:r>
-      <w:r>
-        <w:fldChar w:fldCharType="separate"/>
-      </w:r>
-      <w:r>
-        <w:rPr>
-          <w:noProof/>
-        </w:rPr>
-        <w:t>20</w:t>
-      </w:r>
-      <w:r>
-        <w:fldChar w:fldCharType="end"/>
-      </w:r>
-      <w:r>
-        <w:t xml:space="preserve">: Histogram of </w:t>
-      </w:r>
-      <w:commentRangeStart w:id="12"/>
-      <w:r>
-        <w:t>steady</w:t>
-      </w:r>
-      <w:commentRangeEnd w:id="12"/>
-      <w:r>
-        <w:rPr>
-          <w:rStyle w:val="CommentReference"/>
-          <w:i w:val="0"/>
-          <w:iCs w:val="0"/>
-          <w:color w:val="auto"/>
-        </w:rPr>
-        <w:commentReference w:id="12"/>
-      </w:r>
-      <w:r>
-        <w:t xml:space="preserve"> state hydraulic head error in the study area</w:t>
-      </w:r>
-    </w:p>
-    <w:p/>
-    <w:p>
-      <w:pPr>
-        <w:jc w:val="left"/>
-      </w:pPr>
-      <w:r>
-        <w:br w:type="page"/>
-      </w:r>
+      </w:pPr>
     </w:p>
     <w:p>
       <w:pPr>
@@ -7896,7 +8983,6 @@
         </w:rPr>
       </w:pPr>
       <w:r>
-        <w:lastRenderedPageBreak/>
         <w:t xml:space="preserve">Another discussion: p21 Delsman: </w:t>
       </w:r>
       <w:r>
@@ -8036,9 +9122,38 @@
     </w:p>
     <w:p>
       <w:pPr>
+        <w:pStyle w:val="ListParagraph"/>
+        <w:numPr>
+          <w:ilvl w:val="0"/>
+          <w:numId w:val="38"/>
+        </w:numPr>
+      </w:pPr>
+      <w:r>
+        <w:rPr>
+          <w:highlight w:val="lightGray"/>
+        </w:rPr>
+        <w:t>Page 32 Delsman – boundary conditions and initial salinity, False SS assumptions</w:t>
+      </w:r>
+    </w:p>
+    <w:p>
+      <w:pPr>
+        <w:jc w:val="left"/>
+        <w:rPr>
+          <w:rFonts w:ascii="CMU Serif" w:eastAsiaTheme="majorEastAsia" w:hAnsi="CMU Serif" w:cs="CMU Serif"/>
+          <w:sz w:val="36"/>
+          <w:szCs w:val="36"/>
+        </w:rPr>
+      </w:pPr>
+      <w:r>
+        <w:br w:type="page"/>
+      </w:r>
+    </w:p>
+    <w:p>
+      <w:pPr>
         <w:pStyle w:val="Heading1"/>
       </w:pPr>
       <w:r>
+        <w:lastRenderedPageBreak/>
         <w:t>Conclusion</w:t>
       </w:r>
     </w:p>
@@ -8125,28 +9240,58 @@
         </w:sdt>
       </w:sdtContent>
     </w:sdt>
+    <w:p>
+      <w:pPr>
+        <w:rPr>
+          <w:noProof/>
+          <w:lang w:val="nl-NL"/>
+        </w:rPr>
+      </w:pPr>
+      <w:r>
+        <w:t xml:space="preserve">Delsman, J. R. (2015). Saline groundwater - surface water interaction in coastal lowlands. </w:t>
+      </w:r>
+      <w:r>
+        <w:rPr>
+          <w:lang w:val="nl-NL"/>
+        </w:rPr>
+        <w:t>IOS Press BV. https://doi.org/10.3233/978-1-61499-518-0-i</w:t>
+      </w:r>
+      <w:r>
+        <w:rPr>
+          <w:noProof/>
+          <w:lang w:val="nl-NL"/>
+        </w:rPr>
+        <w:t xml:space="preserve"> </w:t>
+      </w:r>
+    </w:p>
+    <w:p>
+      <w:pPr>
+        <w:rPr>
+          <w:noProof/>
+        </w:rPr>
+      </w:pPr>
+      <w:r>
+        <w:rPr>
+          <w:noProof/>
+          <w:lang w:val="nl-NL"/>
+        </w:rPr>
+        <w:t xml:space="preserve">van Engelen, J. (2020). </w:t>
+      </w:r>
+      <w:r>
+        <w:rPr>
+          <w:noProof/>
+        </w:rPr>
+        <w:t xml:space="preserve">Fresh Groundwater Reserves in Major Deltas: Evolution and state of Deltaic Groundwater Resources. </w:t>
+      </w:r>
+      <w:r>
+        <w:rPr>
+          <w:noProof/>
+        </w:rPr>
+        <w:t>Utrecht: Faculty of Geosciences, University Utrecht.</w:t>
+      </w:r>
+    </w:p>
     <w:p/>
     <w:p>
-      <w:pPr>
-        <w:rPr>
-          <w:noProof/>
-        </w:rPr>
-      </w:pPr>
-      <w:r>
-        <w:rPr>
-          <w:noProof/>
-        </w:rPr>
-        <w:t xml:space="preserve">van Engelen, J. (2020). Fresh Groundwater Reserves in Major Deltas: Evolution and state of Deltaic Groundwater Resources. </w:t>
-      </w:r>
-      <w:r>
-        <w:rPr>
-          <w:noProof/>
-        </w:rPr>
-        <w:t>Utrecht: Faculty of Geosciences, University Utrecht.</w:t>
-      </w:r>
-    </w:p>
-    <w:p/>
-    <w:p>
       <w:r>
         <w:t xml:space="preserve">Oude </w:t>
       </w:r>
@@ -8257,7 +9402,7 @@
       <w:r>
         <w:t xml:space="preserve">Harbaugh, A.W., 2005, MODFLOW-2005, the U.S. Geological Survey modular ground-water model—the Ground-Water Flow Process: U.S. Geological Survey Techniques and Methods, book 6, chap. A16, variously paged, accessed June 27, 2017, at </w:t>
       </w:r>
-      <w:hyperlink r:id="rId32" w:history="1">
+      <w:hyperlink r:id="rId35" w:history="1">
         <w:r>
           <w:rPr>
             <w:rStyle w:val="Hyperlink"/>
@@ -8290,7 +9435,7 @@
       <w:r>
         <w:t xml:space="preserve"> </w:t>
       </w:r>
-      <w:hyperlink r:id="rId33" w:history="1">
+      <w:hyperlink r:id="rId36" w:history="1">
         <w:r>
           <w:rPr>
             <w:rStyle w:val="Hyperlink"/>
@@ -8327,7 +9472,7 @@
       <w:pPr>
         <w:ind w:left="708"/>
       </w:pPr>
-      <w:hyperlink r:id="rId34" w:history="1">
+      <w:hyperlink r:id="rId37" w:history="1">
         <w:r>
           <w:rPr>
             <w:rStyle w:val="Hyperlink"/>
@@ -8473,7 +9618,7 @@
       <w:pPr>
         <w:ind w:left="708"/>
       </w:pPr>
-      <w:hyperlink r:id="rId35" w:history="1">
+      <w:hyperlink r:id="rId38" w:history="1">
         <w:r>
           <w:rPr>
             <w:rStyle w:val="Hyperlink"/>
@@ -8502,6 +9647,7 @@
     <w:p>
       <w:proofErr w:type="spellStart"/>
       <w:r>
+        <w:lastRenderedPageBreak/>
         <w:t>Basco</w:t>
       </w:r>
       <w:proofErr w:type="spellEnd"/>
@@ -8528,82 +9674,137 @@
         <w:t>Fast Integrated Systems Modeling: Th</w:t>
       </w:r>
       <w:r>
-        <w:t xml:space="preserve">e method and its application in Bangladesh and the </w:t>
-      </w:r>
+        <w:t>e method and its application in Bangladesh and the Philippines. 9</w:t>
+      </w:r>
+      <w:r>
+        <w:rPr>
+          <w:vertAlign w:val="superscript"/>
+        </w:rPr>
+        <w:t>th</w:t>
+      </w:r>
+      <w:r>
+        <w:t xml:space="preserve"> International Congress on Environmental Modelling and Software, BYU </w:t>
+      </w:r>
+      <w:proofErr w:type="spellStart"/>
+      <w:r>
+        <w:t>ScholarsArchive</w:t>
+      </w:r>
+      <w:proofErr w:type="spellEnd"/>
+      <w:r>
+        <w:t xml:space="preserve"> </w:t>
+      </w:r>
+    </w:p>
+    <w:p/>
+    <w:p>
+      <w:r>
+        <w:t>Langevin, C. D., and W. Guo (2006), MODFLOW/MT3DMS-based simulation of variable-density ground water flow and transport., Ground Water, 44(3), 339–51, doi:10.1111/j.1745-6584.2005.</w:t>
+      </w:r>
+      <w:proofErr w:type="gramStart"/>
+      <w:r>
+        <w:t>00156.x.</w:t>
+      </w:r>
+      <w:proofErr w:type="gramEnd"/>
+    </w:p>
+    <w:p>
+      <w:r>
+        <w:t>Langevin, C. D.,</w:t>
+      </w:r>
+      <w:r>
+        <w:t xml:space="preserve"> </w:t>
+      </w:r>
+      <w:r>
+        <w:t>Hughes, J. D., Banta,</w:t>
+      </w:r>
+      <w:r>
+        <w:t xml:space="preserve"> E. R., </w:t>
+      </w:r>
+      <w:proofErr w:type="spellStart"/>
+      <w:r>
+        <w:t>Niswonger</w:t>
+      </w:r>
+      <w:proofErr w:type="spellEnd"/>
+      <w:r>
+        <w:t>,</w:t>
+      </w:r>
+      <w:r>
+        <w:t xml:space="preserve"> R. G.,</w:t>
+      </w:r>
+      <w:r>
+        <w:t xml:space="preserve"> Panday,</w:t>
+      </w:r>
+      <w:r>
+        <w:t xml:space="preserve"> S.</w:t>
+      </w:r>
+      <w:r>
+        <w:t xml:space="preserve"> Provost</w:t>
+      </w:r>
+      <w:r>
+        <w:t>, A. M (2017) Documentation for the MODFLOW 6 Groundwater Flow Model,</w:t>
+      </w:r>
+      <w:r>
+        <w:t xml:space="preserve"> </w:t>
+      </w:r>
+      <w:r>
+        <w:t>U.S.G.S., Chapter 55 of Section A, Groundwater Book 6, Modeling Techniques.</w:t>
+      </w:r>
+    </w:p>
+    <w:p>
+      <w:pPr>
+        <w:jc w:val="left"/>
+      </w:pPr>
+      <w:r>
+        <w:br w:type="page"/>
+      </w:r>
+    </w:p>
+    <w:p>
+      <w:pPr>
+        <w:pStyle w:val="Heading1"/>
+      </w:pPr>
       <w:r>
         <w:lastRenderedPageBreak/>
-        <w:t>Philippines. 9</w:t>
-      </w:r>
-      <w:r>
-        <w:rPr>
-          <w:vertAlign w:val="superscript"/>
-        </w:rPr>
-        <w:t>th</w:t>
-      </w:r>
-      <w:r>
-        <w:t xml:space="preserve"> International Congress on Environmental Modelling and Software, BYU </w:t>
-      </w:r>
-      <w:proofErr w:type="spellStart"/>
-      <w:r>
-        <w:t>ScholarsArchive</w:t>
-      </w:r>
-      <w:proofErr w:type="spellEnd"/>
-      <w:r>
-        <w:t xml:space="preserve"> </w:t>
-      </w:r>
-    </w:p>
-    <w:p/>
-    <w:p>
-      <w:r>
-        <w:t>Langevin, C. D., and W. Guo (2006), MODFLOW/MT3DMS-based simulation of variable-density ground water flow and transport., Ground Water, 44(3), 339–51, doi:10.1111/j.1745-6584.2005.</w:t>
-      </w:r>
-      <w:proofErr w:type="gramStart"/>
-      <w:r>
-        <w:t>00156.x.</w:t>
-      </w:r>
-      <w:proofErr w:type="gramEnd"/>
-    </w:p>
-    <w:p>
-      <w:r>
-        <w:t>Langevin, C. D.,</w:t>
-      </w:r>
-      <w:r>
-        <w:t xml:space="preserve"> </w:t>
-      </w:r>
-      <w:r>
-        <w:t>Hughes, J. D., Banta,</w:t>
-      </w:r>
-      <w:r>
-        <w:t xml:space="preserve"> E. R., </w:t>
-      </w:r>
-      <w:proofErr w:type="spellStart"/>
-      <w:r>
-        <w:t>Niswonger</w:t>
-      </w:r>
-      <w:proofErr w:type="spellEnd"/>
-      <w:r>
-        <w:t>,</w:t>
-      </w:r>
-      <w:r>
-        <w:t xml:space="preserve"> R. G.,</w:t>
-      </w:r>
-      <w:r>
-        <w:t xml:space="preserve"> Panday,</w:t>
-      </w:r>
-      <w:r>
-        <w:t xml:space="preserve"> S.</w:t>
-      </w:r>
-      <w:r>
-        <w:t xml:space="preserve"> Provost</w:t>
-      </w:r>
-      <w:r>
-        <w:t>, A. M (2017) Documentation for the MODFLOW 6 Groundwater Flow Model,</w:t>
-      </w:r>
-      <w:r>
-        <w:t xml:space="preserve"> </w:t>
-      </w:r>
-      <w:r>
-        <w:t>U.S.G.S., Chapter 55 of Section A, Groundwater Book 6, Modeling Techniques.</w:t>
+        <w:t>Appendix</w:t>
+      </w:r>
+      <w:r>
+        <w:t xml:space="preserve"> A: Original hydrochemical longitudinal cross section</w:t>
+      </w:r>
+      <w:r>
+        <w:t>, longitudinal along coastline</w:t>
+      </w:r>
+    </w:p>
+    <w:p>
+      <w:r>
+        <w:t>ADD AS PDF</w:t>
+      </w:r>
+    </w:p>
+    <w:p>
+      <w:pPr>
+        <w:jc w:val="left"/>
+      </w:pPr>
+      <w:r>
+        <w:br w:type="page"/>
+      </w:r>
+    </w:p>
+    <w:p>
+      <w:pPr>
+        <w:pStyle w:val="Heading1"/>
+      </w:pPr>
+      <w:r>
+        <w:lastRenderedPageBreak/>
+        <w:t xml:space="preserve">Appendix B: </w:t>
+      </w:r>
+      <w:r>
+        <w:t xml:space="preserve">Original hydrochemical longitudinal cross section, </w:t>
+      </w:r>
+      <w:r>
+        <w:t>perpendicular to</w:t>
+      </w:r>
+      <w:r>
+        <w:t xml:space="preserve"> coastline</w:t>
+      </w:r>
+    </w:p>
+    <w:p>
+      <w:r>
+        <w:t>ADD AS PDF</w:t>
       </w:r>
     </w:p>
     <w:sectPr>
@@ -8669,7 +9870,7 @@
       </w:r>
     </w:p>
   </w:comment>
-  <w:comment w:id="6" w:author="Justus Krantz" w:date="2023-05-09T18:14:00Z" w:initials="JK">
+  <w:comment w:id="6" w:author="Justus Krantz" w:date="2023-05-11T10:12:00Z" w:initials="JK">
     <w:p>
       <w:pPr>
         <w:pStyle w:val="CommentText"/>
@@ -8682,11 +9883,11 @@
         <w:annotationRef/>
       </w:r>
       <w:r>
-        <w:t>Elders heen verplaatsen?</w:t>
+        <w:t>Go into this after regridding?</w:t>
       </w:r>
     </w:p>
   </w:comment>
-  <w:comment w:id="7" w:author="Justus Krantz" w:date="2023-05-10T12:14:00Z" w:initials="JK">
+  <w:comment w:id="7" w:author="Justus Krantz" w:date="2023-05-09T18:14:00Z" w:initials="JK">
     <w:p>
       <w:pPr>
         <w:pStyle w:val="CommentText"/>
@@ -8699,11 +9900,11 @@
         <w:annotationRef/>
       </w:r>
       <w:r>
-        <w:t>Needs more extensive explanation?</w:t>
+        <w:t>Elders heen verplaatsen?</w:t>
       </w:r>
     </w:p>
   </w:comment>
-  <w:comment w:id="8" w:author="Justus Krantz" w:date="2023-05-10T12:08:00Z" w:initials="JK">
+  <w:comment w:id="8" w:author="Justus Krantz" w:date="2023-05-10T12:14:00Z" w:initials="JK">
     <w:p>
       <w:pPr>
         <w:pStyle w:val="CommentText"/>
@@ -8716,11 +9917,11 @@
         <w:annotationRef/>
       </w:r>
       <w:r>
-        <w:t>Figure needs improvement, Study area needs to be highlighted</w:t>
+        <w:t>Needs more extensive explanation?</w:t>
       </w:r>
     </w:p>
   </w:comment>
-  <w:comment w:id="9" w:author="Justus Krantz" w:date="2023-05-10T14:29:00Z" w:initials="JK">
+  <w:comment w:id="9" w:author="Justus Krantz" w:date="2023-05-10T12:08:00Z" w:initials="JK">
     <w:p>
       <w:pPr>
         <w:pStyle w:val="CommentText"/>
@@ -8733,11 +9934,11 @@
         <w:annotationRef/>
       </w:r>
       <w:r>
-        <w:t xml:space="preserve">What colours to use? </w:t>
+        <w:t>Figure needs improvement, Study area needs to be highlighted</w:t>
       </w:r>
     </w:p>
   </w:comment>
-  <w:comment w:id="10" w:author="Justus Krantz" w:date="2023-05-10T15:34:00Z" w:initials="JK">
+  <w:comment w:id="10" w:author="Justus Krantz" w:date="2023-05-11T12:10:00Z" w:initials="JK">
     <w:p>
       <w:pPr>
         <w:pStyle w:val="CommentText"/>
@@ -8750,11 +9951,11 @@
         <w:annotationRef/>
       </w:r>
       <w:r>
-        <w:t>Rch moet eruit</w:t>
+        <w:t>What does this mean for the calculated fresh-saline interface, is this really the fresh-brackish interface? Look to Oude Essink</w:t>
       </w:r>
     </w:p>
   </w:comment>
-  <w:comment w:id="11" w:author="Justus Krantz" w:date="2023-05-10T15:47:00Z" w:initials="JK">
+  <w:comment w:id="11" w:author="Justus Krantz" w:date="2023-05-11T13:50:00Z" w:initials="JK">
     <w:p>
       <w:pPr>
         <w:pStyle w:val="CommentText"/>
@@ -8767,11 +9968,11 @@
         <w:annotationRef/>
       </w:r>
       <w:r>
-        <w:t>Introduce FLF in methods</w:t>
+        <w:t>In the presented plots in the results, the fresh-saline interface is really the fresh-brackish grounwdwater interface</w:t>
       </w:r>
     </w:p>
   </w:comment>
-  <w:comment w:id="12" w:author="Justus Krantz" w:date="2023-05-10T15:20:00Z" w:initials="JK">
+  <w:comment w:id="12" w:author="Justus Krantz" w:date="2023-05-11T13:58:00Z" w:initials="JK">
     <w:p>
       <w:pPr>
         <w:pStyle w:val="CommentText"/>
@@ -8784,7 +9985,118 @@
         <w:annotationRef/>
       </w:r>
       <w:r>
+        <w:t>Oude Essink: A classification on chloride concentrations into three main types of fresh, brackish or saline groundwater is as follows [7]: fresh Cl</w:t>
+      </w:r>
+      <w:r>
+        <w:t>p300 mg/l, brackish 300oCl</w:t>
+      </w:r>
+      <w:r>
+        <w:t>o10; 000 mg/l and saline Cl</w:t>
+      </w:r>
+      <w:r>
+        <w:t xml:space="preserve">X10; 000 mg/l. </w:t>
+      </w:r>
+    </w:p>
+  </w:comment>
+  <w:comment w:id="13" w:author="Justus Krantz" w:date="2023-05-11T14:00:00Z" w:initials="JK">
+    <w:p>
+      <w:pPr>
+        <w:pStyle w:val="CommentText"/>
+        <w:jc w:val="left"/>
+      </w:pPr>
+      <w:r>
+        <w:rPr>
+          <w:rStyle w:val="CommentReference"/>
+        </w:rPr>
+        <w:annotationRef/>
+      </w:r>
+      <w:r>
+        <w:t>Discuss with Huite?</w:t>
+      </w:r>
+    </w:p>
+  </w:comment>
+  <w:comment w:id="14" w:author="Justus Krantz" w:date="2023-05-11T14:54:00Z" w:initials="JK">
+    <w:p>
+      <w:pPr>
+        <w:pStyle w:val="CommentText"/>
+        <w:jc w:val="left"/>
+      </w:pPr>
+      <w:r>
+        <w:rPr>
+          <w:rStyle w:val="CommentReference"/>
+        </w:rPr>
+        <w:annotationRef/>
+      </w:r>
+      <w:r>
+        <w:t xml:space="preserve">Stuyfzand,1993 maps: fresh (F =cr &lt; 300 mgll) and the main types brackish and brackish-salt into brackish (B =300 &lt; cr &lt; 10,000 mg/l). </w:t>
+      </w:r>
+    </w:p>
+  </w:comment>
+  <w:comment w:id="15" w:author="Justus Krantz" w:date="2023-05-10T15:34:00Z" w:initials="JK">
+    <w:p>
+      <w:pPr>
+        <w:pStyle w:val="CommentText"/>
+        <w:jc w:val="left"/>
+      </w:pPr>
+      <w:r>
+        <w:rPr>
+          <w:rStyle w:val="CommentReference"/>
+        </w:rPr>
+        <w:annotationRef/>
+      </w:r>
+      <w:r>
+        <w:t>Rch moet eruit</w:t>
+      </w:r>
+    </w:p>
+  </w:comment>
+  <w:comment w:id="16" w:author="Justus Krantz" w:date="2023-05-11T16:18:00Z" w:initials="JK">
+    <w:p>
+      <w:pPr>
+        <w:pStyle w:val="CommentText"/>
+        <w:jc w:val="left"/>
+      </w:pPr>
+      <w:r>
+        <w:rPr>
+          <w:rStyle w:val="CommentReference"/>
+        </w:rPr>
+        <w:annotationRef/>
+      </w:r>
+      <w:r>
+        <w:t>Herschalen naar Loosduinen-Katwijk sectie met Simon</w:t>
+      </w:r>
+    </w:p>
+  </w:comment>
+  <w:comment w:id="17" w:author="Justus Krantz" w:date="2023-05-10T15:20:00Z" w:initials="JK">
+    <w:p>
+      <w:pPr>
+        <w:pStyle w:val="CommentText"/>
+        <w:jc w:val="left"/>
+      </w:pPr>
+      <w:r>
+        <w:rPr>
+          <w:rStyle w:val="CommentReference"/>
+        </w:rPr>
+        <w:annotationRef/>
+      </w:r>
+      <w:r>
         <w:t>Hydraulic heads main use for global calibration of the MM. Perhaps start off with no study area focus, move this to the discussion?</w:t>
+      </w:r>
+    </w:p>
+  </w:comment>
+  <w:comment w:id="18" w:author="Justus Krantz" w:date="2023-05-10T15:47:00Z" w:initials="JK">
+    <w:p>
+      <w:pPr>
+        <w:pStyle w:val="CommentText"/>
+        <w:jc w:val="left"/>
+      </w:pPr>
+      <w:r>
+        <w:rPr>
+          <w:rStyle w:val="CommentReference"/>
+        </w:rPr>
+        <w:annotationRef/>
+      </w:r>
+      <w:r>
+        <w:t>Introduce FLF in methods</w:t>
       </w:r>
     </w:p>
   </w:comment>
@@ -8796,13 +10108,19 @@
   <w15:commentEx w15:paraId="733A65E2" w15:done="0"/>
   <w15:commentEx w15:paraId="6E4A5114" w15:done="0"/>
   <w15:commentEx w15:paraId="6AC915DD" w15:done="0"/>
+  <w15:commentEx w15:paraId="724461C5" w15:done="0"/>
   <w15:commentEx w15:paraId="223082DF" w15:done="0"/>
   <w15:commentEx w15:paraId="66C293B1" w15:done="0"/>
   <w15:commentEx w15:paraId="1CAC7B2C" w15:done="0"/>
-  <w15:commentEx w15:paraId="5D2CBBE8" w15:done="0"/>
+  <w15:commentEx w15:paraId="664A478E" w15:done="0"/>
+  <w15:commentEx w15:paraId="508B6119" w15:paraIdParent="664A478E" w15:done="0"/>
+  <w15:commentEx w15:paraId="7A729A4B" w15:paraIdParent="664A478E" w15:done="0"/>
+  <w15:commentEx w15:paraId="2ACCAB35" w15:paraIdParent="664A478E" w15:done="0"/>
+  <w15:commentEx w15:paraId="5145E210" w15:paraIdParent="664A478E" w15:done="0"/>
   <w15:commentEx w15:paraId="3E59D9F8" w15:done="0"/>
-  <w15:commentEx w15:paraId="2971B713" w15:done="0"/>
-  <w15:commentEx w15:paraId="47707FD1" w15:done="0"/>
+  <w15:commentEx w15:paraId="7B361D30" w15:done="0"/>
+  <w15:commentEx w15:paraId="47707FD1" w15:done="1"/>
+  <w15:commentEx w15:paraId="028A0180" w15:done="1"/>
 </w15:commentsEx>
 </file>
 
@@ -8811,13 +10129,19 @@
   <w16cex:commentExtensible w16cex:durableId="27FF76C7" w16cex:dateUtc="2023-05-05T10:36:00Z"/>
   <w16cex:commentExtensible w16cex:durableId="2805FDAB" w16cex:dateUtc="2023-05-10T09:25:00Z"/>
   <w16cex:commentExtensible w16cex:durableId="27FF7A1B" w16cex:dateUtc="2023-05-05T10:50:00Z"/>
+  <w16cex:commentExtensible w16cex:durableId="28073E10" w16cex:dateUtc="2023-05-11T08:12:00Z"/>
   <w16cex:commentExtensible w16cex:durableId="28050C0E" w16cex:dateUtc="2023-05-09T16:14:00Z"/>
   <w16cex:commentExtensible w16cex:durableId="2806093D" w16cex:dateUtc="2023-05-10T10:14:00Z"/>
   <w16cex:commentExtensible w16cex:durableId="280607B4" w16cex:dateUtc="2023-05-10T10:08:00Z"/>
-  <w16cex:commentExtensible w16cex:durableId="280628E3" w16cex:dateUtc="2023-05-10T12:29:00Z"/>
+  <w16cex:commentExtensible w16cex:durableId="2807599A" w16cex:dateUtc="2023-05-11T10:10:00Z"/>
+  <w16cex:commentExtensible w16cex:durableId="28077115" w16cex:dateUtc="2023-05-11T11:50:00Z"/>
+  <w16cex:commentExtensible w16cex:durableId="280772F2" w16cex:dateUtc="2023-05-11T11:58:00Z"/>
+  <w16cex:commentExtensible w16cex:durableId="2807736B" w16cex:dateUtc="2023-05-11T12:00:00Z"/>
+  <w16cex:commentExtensible w16cex:durableId="2807801A" w16cex:dateUtc="2023-05-11T12:54:00Z"/>
   <w16cex:commentExtensible w16cex:durableId="28063814" w16cex:dateUtc="2023-05-10T13:34:00Z"/>
+  <w16cex:commentExtensible w16cex:durableId="280793DA" w16cex:dateUtc="2023-05-11T14:18:00Z"/>
+  <w16cex:commentExtensible w16cex:durableId="280634A0" w16cex:dateUtc="2023-05-10T13:20:00Z"/>
   <w16cex:commentExtensible w16cex:durableId="28063AF7" w16cex:dateUtc="2023-05-10T13:47:00Z"/>
-  <w16cex:commentExtensible w16cex:durableId="280634A0" w16cex:dateUtc="2023-05-10T13:20:00Z"/>
 </w16cex:commentsExtensible>
 </file>
 
@@ -8826,13 +10150,19 @@
   <w16cid:commentId w16cid:paraId="733A65E2" w16cid:durableId="27FF76C7"/>
   <w16cid:commentId w16cid:paraId="6E4A5114" w16cid:durableId="2805FDAB"/>
   <w16cid:commentId w16cid:paraId="6AC915DD" w16cid:durableId="27FF7A1B"/>
+  <w16cid:commentId w16cid:paraId="724461C5" w16cid:durableId="28073E10"/>
   <w16cid:commentId w16cid:paraId="223082DF" w16cid:durableId="28050C0E"/>
   <w16cid:commentId w16cid:paraId="66C293B1" w16cid:durableId="2806093D"/>
   <w16cid:commentId w16cid:paraId="1CAC7B2C" w16cid:durableId="280607B4"/>
-  <w16cid:commentId w16cid:paraId="5D2CBBE8" w16cid:durableId="280628E3"/>
+  <w16cid:commentId w16cid:paraId="664A478E" w16cid:durableId="2807599A"/>
+  <w16cid:commentId w16cid:paraId="508B6119" w16cid:durableId="28077115"/>
+  <w16cid:commentId w16cid:paraId="7A729A4B" w16cid:durableId="280772F2"/>
+  <w16cid:commentId w16cid:paraId="2ACCAB35" w16cid:durableId="2807736B"/>
+  <w16cid:commentId w16cid:paraId="5145E210" w16cid:durableId="2807801A"/>
   <w16cid:commentId w16cid:paraId="3E59D9F8" w16cid:durableId="28063814"/>
-  <w16cid:commentId w16cid:paraId="2971B713" w16cid:durableId="28063AF7"/>
+  <w16cid:commentId w16cid:paraId="7B361D30" w16cid:durableId="280793DA"/>
   <w16cid:commentId w16cid:paraId="47707FD1" w16cid:durableId="280634A0"/>
+  <w16cid:commentId w16cid:paraId="028A0180" w16cid:durableId="28063AF7"/>
 </w16cid:commentsIds>
 </file>
 

</xml_diff>

<commit_message>
changes: * I wrote some more * And some more
</commit_message>
<xml_diff>
--- a/reports/Introduction.docx
+++ b/reports/Introduction.docx
@@ -45,7 +45,15 @@
         <w:t>. In 2016,</w:t>
       </w:r>
       <w:r>
-        <w:t xml:space="preserve"> 44% of the world population was living within a 150km range of the coastline (J. Akrofi, 2016)</w:t>
+        <w:t xml:space="preserve"> 44% of the world population was living within a 150km range of the coastline (J. </w:t>
+      </w:r>
+      <w:proofErr w:type="spellStart"/>
+      <w:r>
+        <w:t>Akrofi</w:t>
+      </w:r>
+      <w:proofErr w:type="spellEnd"/>
+      <w:r>
+        <w:t>, 2016)</w:t>
       </w:r>
       <w:r>
         <w:t>, where</w:t>
@@ -177,7 +185,15 @@
         <w:t xml:space="preserve"> samples collected</w:t>
       </w:r>
       <w:r>
-        <w:t xml:space="preserve"> along the coastline; (Oude Essink, 2001) </w:t>
+        <w:t xml:space="preserve"> along the coastline; (Oude </w:t>
+      </w:r>
+      <w:proofErr w:type="spellStart"/>
+      <w:r>
+        <w:t>Essink</w:t>
+      </w:r>
+      <w:proofErr w:type="spellEnd"/>
+      <w:r>
+        <w:t xml:space="preserve">, 2001) </w:t>
       </w:r>
       <w:r>
         <w:t xml:space="preserve">introduced the concept of a fresh-saline groundwater interface and discussed problems that arise in the Dutch coastline as a result of variable density flow, by using a </w:t>
@@ -896,7 +912,31 @@
         <w:t xml:space="preserve">in </w:t>
       </w:r>
       <w:r>
-        <w:t xml:space="preserve">deltas (van Engelen, 2020) and salinity in the coastal groundwater of the Netherlands predominantly derives from sea water infiltration during Holocene marine transgressions (Post and Kooi, 2003), human intervention in coastal aquifers may disrupt this long timescale transience. As recognized by (Oude Essink, 2001), in areas where extensive human intervention </w:t>
+        <w:t xml:space="preserve">deltas (van </w:t>
+      </w:r>
+      <w:proofErr w:type="spellStart"/>
+      <w:r>
+        <w:t>Engelen</w:t>
+      </w:r>
+      <w:proofErr w:type="spellEnd"/>
+      <w:r>
+        <w:t xml:space="preserve">, 2020) and salinity in the coastal groundwater of the Netherlands predominantly derives from sea water infiltration during Holocene marine transgressions (Post and </w:t>
+      </w:r>
+      <w:proofErr w:type="spellStart"/>
+      <w:r>
+        <w:t>Kooi</w:t>
+      </w:r>
+      <w:proofErr w:type="spellEnd"/>
+      <w:r>
+        <w:t xml:space="preserve">, 2003), human intervention in coastal aquifers may disrupt this long timescale transience. As recognized by (Oude </w:t>
+      </w:r>
+      <w:proofErr w:type="spellStart"/>
+      <w:r>
+        <w:t>Essink</w:t>
+      </w:r>
+      <w:proofErr w:type="spellEnd"/>
+      <w:r>
+        <w:t xml:space="preserve">, 2001), in areas where extensive human intervention </w:t>
       </w:r>
       <w:r>
         <w:t>(</w:t>
@@ -1168,7 +1208,49 @@
         <w:rPr>
           <w:rFonts w:eastAsiaTheme="minorEastAsia"/>
         </w:rPr>
-        <w:t>. Saline groundwater with a higher density tends to flow down, with respect to fresh groundwater, with a lower density due to gravitational forces. As a tool to gain insight in the density flows in coastal aquifers, (Oude Essink, 2001) introduced a conceptual fresh-saline interface, based on the Badon-Ghyben-Herzberg principle:</w:t>
+        <w:t xml:space="preserve">. Saline groundwater with a higher density tends to flow down, with respect to fresh groundwater, with a lower density due to gravitational forces. As a tool to gain insight in the density flows in coastal aquifers, (Oude </w:t>
+      </w:r>
+      <w:proofErr w:type="spellStart"/>
+      <w:r>
+        <w:rPr>
+          <w:rFonts w:eastAsiaTheme="minorEastAsia"/>
+        </w:rPr>
+        <w:t>Essink</w:t>
+      </w:r>
+      <w:proofErr w:type="spellEnd"/>
+      <w:r>
+        <w:rPr>
+          <w:rFonts w:eastAsiaTheme="minorEastAsia"/>
+        </w:rPr>
+        <w:t xml:space="preserve">, 2001) introduced a conceptual fresh-saline interface, based on the </w:t>
+      </w:r>
+      <w:proofErr w:type="spellStart"/>
+      <w:r>
+        <w:rPr>
+          <w:rFonts w:eastAsiaTheme="minorEastAsia"/>
+        </w:rPr>
+        <w:t>Badon</w:t>
+      </w:r>
+      <w:proofErr w:type="spellEnd"/>
+      <w:r>
+        <w:rPr>
+          <w:rFonts w:eastAsiaTheme="minorEastAsia"/>
+        </w:rPr>
+        <w:t>-</w:t>
+      </w:r>
+      <w:proofErr w:type="spellStart"/>
+      <w:r>
+        <w:rPr>
+          <w:rFonts w:eastAsiaTheme="minorEastAsia"/>
+        </w:rPr>
+        <w:t>Ghyben</w:t>
+      </w:r>
+      <w:proofErr w:type="spellEnd"/>
+      <w:r>
+        <w:rPr>
+          <w:rFonts w:eastAsiaTheme="minorEastAsia"/>
+        </w:rPr>
+        <w:t>-Herzberg principle:</w:t>
       </w:r>
     </w:p>
     <w:p>
@@ -1748,7 +1830,10 @@
         <w:t xml:space="preserve"> </w:t>
       </w:r>
       <w:r>
-        <w:t xml:space="preserve">requires an approach that addresses the underlying balance between a model’s empiricism and to what degree it is required to be physics based. </w:t>
+        <w:t>through metamodeling is an iterative process where an underlying conceptual approach is applied in this study</w:t>
+      </w:r>
+      <w:r>
+        <w:t xml:space="preserve">. </w:t>
       </w:r>
       <w:r>
         <w:t xml:space="preserve">For this reason, it is necessary to first establish the theoretical foundation on which the model is constructed, this is done in </w:t>
@@ -1852,7 +1937,15 @@
         <w:t xml:space="preserve"> models are a simplified representation of physical processes that are widely used to gain insight and understanding of these physical processes. </w:t>
       </w:r>
       <w:r>
-        <w:t xml:space="preserve">At its most basic level, modeling is a process for thinking systematically about a problem (Jakeman et. al., 2008). </w:t>
+        <w:t>At its most basic level, modeling is a process for thinking systematically about a problem (</w:t>
+      </w:r>
+      <w:proofErr w:type="spellStart"/>
+      <w:r>
+        <w:t>Jakeman</w:t>
+      </w:r>
+      <w:proofErr w:type="spellEnd"/>
+      <w:r>
+        <w:t xml:space="preserve"> et. al., 2008). </w:t>
       </w:r>
       <w:r>
         <w:t>A distinction can be made between models</w:t>
@@ -2237,13 +2330,27 @@
         <w:t xml:space="preserve">. </w:t>
       </w:r>
       <w:r>
-        <w:t xml:space="preserve">Keeping these metamodels simple facilitates the involvement of stakeholders in the modeling process, the communication of associated uncertainty, and improves the credibility of its results, as recognized by (Basco Carrera et.al., 2018). </w:t>
+        <w:t>Keeping these metamodels simple facilitates the involvement of stakeholders in the modeling process, the communication of associated uncertainty, and improves the credibility of its results, as recognized by (</w:t>
+      </w:r>
+      <w:proofErr w:type="spellStart"/>
+      <w:r>
+        <w:t>Basco</w:t>
+      </w:r>
+      <w:proofErr w:type="spellEnd"/>
+      <w:r>
+        <w:t xml:space="preserve"> Carrera et.al., 2018). </w:t>
       </w:r>
       <w:r>
         <w:t>In this study, a metamodel is created from the state-of-the-art groundwater flow model for the dune fresh groundwater reservoir near The Hague. This model is the “original model” whose input and output will be used as a starting point for the metamodel.</w:t>
       </w:r>
       <w:r>
-        <w:t xml:space="preserve"> The metamodel’s purpose then, is to assess the validation techniques and computational efficiency of the original model.</w:t>
+        <w:t xml:space="preserve"> The metamodel’s purpose then, is to assess the</w:t>
+      </w:r>
+      <w:r>
+        <w:t xml:space="preserve"> original model’s</w:t>
+      </w:r>
+      <w:r>
+        <w:t xml:space="preserve"> validation techniques and computational efficiency.</w:t>
       </w:r>
     </w:p>
     <w:p>
@@ -2387,8 +2494,13 @@
       <w:r>
         <w:t xml:space="preserve">domain ranges from </w:t>
       </w:r>
-      <w:r>
-        <w:t xml:space="preserve">Loosduinen (south), </w:t>
+      <w:proofErr w:type="spellStart"/>
+      <w:r>
+        <w:t>Loosduinen</w:t>
+      </w:r>
+      <w:proofErr w:type="spellEnd"/>
+      <w:r>
+        <w:t xml:space="preserve"> (south), </w:t>
       </w:r>
       <w:r>
         <w:t>to Katwijk</w:t>
@@ -2653,7 +2765,15 @@
     </w:p>
     <w:p>
       <w:r>
-        <w:t>Processing of the input and output data and structuring the scripts to run the model is done in Python. Scripts and data are externally stored and managed on Github (</w:t>
+        <w:t xml:space="preserve">Processing of the input and output data and structuring the scripts to run the model is done in Python. Scripts and data are externally stored and managed on </w:t>
+      </w:r>
+      <w:proofErr w:type="spellStart"/>
+      <w:r>
+        <w:t>Github</w:t>
+      </w:r>
+      <w:proofErr w:type="spellEnd"/>
+      <w:r>
+        <w:t xml:space="preserve"> (</w:t>
       </w:r>
       <w:hyperlink r:id="rId16" w:history="1">
         <w:r>
@@ -5823,12 +5943,14 @@
       <w:r>
         <w:t xml:space="preserve">, </w:t>
       </w:r>
+      <w:proofErr w:type="spellStart"/>
       <w:r>
         <w:rPr>
           <w:highlight w:val="lightGray"/>
         </w:rPr>
         <w:t>GeoTOP</w:t>
       </w:r>
+      <w:proofErr w:type="spellEnd"/>
       <w:r>
         <w:t xml:space="preserve">, and the parametrization used for the </w:t>
       </w:r>
@@ -7649,7 +7771,15 @@
     </w:p>
     <w:p>
       <w:r>
-        <w:t>In this study, the conceptual fresh saline interface introduced by (Oude Essink, 2001) serves as a tool to investigate the rate of artificial infiltration, acknowledging that there is a brackish water zone between the fresh groundwater and the heavier saline groundwater</w:t>
+        <w:t xml:space="preserve">In this study, the conceptual fresh saline interface introduced by (Oude </w:t>
+      </w:r>
+      <w:proofErr w:type="spellStart"/>
+      <w:r>
+        <w:t>Essink</w:t>
+      </w:r>
+      <w:proofErr w:type="spellEnd"/>
+      <w:r>
+        <w:t>, 2001) serves as a tool to investigate the rate of artificial infiltration, acknowledging that there is a brackish water zone between the fresh groundwater and the heavier saline groundwater</w:t>
       </w:r>
       <w:r>
         <w:t xml:space="preserve"> due to transversal dispersion and multi-year precipitation fluctuations</w:t>
@@ -11369,11 +11499,19 @@
       <w:r>
         <w:t>, may be rewritten as (</w:t>
       </w:r>
+      <w:proofErr w:type="spellStart"/>
       <w:r>
         <w:rPr>
           <w:highlight w:val="lightGray"/>
         </w:rPr>
-        <w:t>Senger and Fogg, 1990</w:t>
+        <w:t>Senger</w:t>
+      </w:r>
+      <w:proofErr w:type="spellEnd"/>
+      <w:r>
+        <w:rPr>
+          <w:highlight w:val="lightGray"/>
+        </w:rPr>
+        <w:t xml:space="preserve"> and Fogg, 1990</w:t>
       </w:r>
       <w:r>
         <w:t xml:space="preserve">, </w:t>
@@ -11962,12 +12100,37 @@
         </w:rPr>
         <w:t xml:space="preserve">relation shows that horizontal flow components can be directly evaluated from the freshwater head, and vertical flow components can be calculated from the second term inside the parentheses (buoyancy term, </w:t>
       </w:r>
+      <w:proofErr w:type="spellStart"/>
       <w:r>
         <w:rPr>
           <w:rFonts w:eastAsiaTheme="minorEastAsia"/>
           <w:highlight w:val="lightGray"/>
         </w:rPr>
-        <w:t>Holtzberger 1998, Oude Essink, 1998</w:t>
+        <w:t>Holtzberger</w:t>
+      </w:r>
+      <w:proofErr w:type="spellEnd"/>
+      <w:r>
+        <w:rPr>
+          <w:rFonts w:eastAsiaTheme="minorEastAsia"/>
+          <w:highlight w:val="lightGray"/>
+        </w:rPr>
+        <w:t xml:space="preserve"> 1998, Oude </w:t>
+      </w:r>
+      <w:proofErr w:type="spellStart"/>
+      <w:r>
+        <w:rPr>
+          <w:rFonts w:eastAsiaTheme="minorEastAsia"/>
+          <w:highlight w:val="lightGray"/>
+        </w:rPr>
+        <w:t>Essink</w:t>
+      </w:r>
+      <w:proofErr w:type="spellEnd"/>
+      <w:r>
+        <w:rPr>
+          <w:rFonts w:eastAsiaTheme="minorEastAsia"/>
+          <w:highlight w:val="lightGray"/>
+        </w:rPr>
+        <w:t>, 1998</w:t>
       </w:r>
       <w:r>
         <w:rPr>
@@ -12241,7 +12404,13 @@
       </w:pPr>
       <w:r>
         <w:lastRenderedPageBreak/>
-        <w:t>Coming back to the statement by (Langevin and Panday, 2012): “[In the future] w</w:t>
+        <w:t>Coming back to the statement by (Langevin and Panday, 2012)</w:t>
+      </w:r>
+      <w:r>
+        <w:t xml:space="preserve"> on the future of groundwater modeling</w:t>
+      </w:r>
+      <w:r>
+        <w:t>: “[In the future] w</w:t>
       </w:r>
       <w:r>
         <w:t>e will use models more effectively to not only seek solutions but also analyze data significance and guide further collection efforts toward minimizing uncertainty in predictions</w:t>
@@ -12299,7 +12468,15 @@
         <w:t xml:space="preserve">vs validation done in this </w:t>
       </w:r>
       <w:r>
-        <w:t>study. Can provide an extra argument, combining with Gualbert, that for drinking water resource and artificial recharge, model validation on a shorter timescale is better</w:t>
+        <w:t xml:space="preserve">study. Can provide an extra argument, combining with </w:t>
+      </w:r>
+      <w:proofErr w:type="spellStart"/>
+      <w:r>
+        <w:t>Gualbert</w:t>
+      </w:r>
+      <w:proofErr w:type="spellEnd"/>
+      <w:r>
+        <w:t>, that for drinking water resource and artificial recharge, model validation on a shorter timescale is better</w:t>
       </w:r>
     </w:p>
     <w:p>
@@ -12311,7 +12488,15 @@
         </w:numPr>
       </w:pPr>
       <w:r>
-        <w:t>Introduce the contradiction of these two arguments by Delsman’s introduction to paleo modeling on p15:</w:t>
+        <w:t xml:space="preserve">Introduce the contradiction of these two arguments by </w:t>
+      </w:r>
+      <w:proofErr w:type="spellStart"/>
+      <w:r>
+        <w:t>Delsman’s</w:t>
+      </w:r>
+      <w:proofErr w:type="spellEnd"/>
+      <w:r>
+        <w:t xml:space="preserve"> introduction to paleo modeling on p15:</w:t>
       </w:r>
     </w:p>
     <w:p>
@@ -12381,8 +12566,13 @@
         <w:t xml:space="preserve">Discuss, </w:t>
       </w:r>
       <w:r>
-        <w:t>discuss discuss</w:t>
-      </w:r>
+        <w:t xml:space="preserve">discuss </w:t>
+      </w:r>
+      <w:proofErr w:type="spellStart"/>
+      <w:r>
+        <w:t>discuss</w:t>
+      </w:r>
+      <w:proofErr w:type="spellEnd"/>
       <w:r>
         <w:t xml:space="preserve"> </w:t>
       </w:r>
@@ -12557,15 +12747,55 @@
     <w:p/>
     <w:p>
       <w:r>
-        <w:t xml:space="preserve">Oude Essink, Gualbert H.P (2001). “Improving fresh groundwater supply—problems and solutions.” </w:t>
-      </w:r>
-      <w:r>
-        <w:t>In: Ocean &amp; Coastal Management 44.5, pp. 429–449. doi: 10 . 1016 / S0964-5691(01)00057-6.</w:t>
-      </w:r>
-    </w:p>
-    <w:p>
-      <w:r>
-        <w:t>Post, V. E. A., and H. Kooi (2003), Rates of salinization by free convection in high-permeability sediments: insights from numerical modeling and application to the Dutch coastal area, Hydrogeol. J., 11(5), 549–559, doi:10.1007/ s10040-003-0271-7.</w:t>
+        <w:t xml:space="preserve">Oude </w:t>
+      </w:r>
+      <w:proofErr w:type="spellStart"/>
+      <w:r>
+        <w:t>Essink</w:t>
+      </w:r>
+      <w:proofErr w:type="spellEnd"/>
+      <w:r>
+        <w:t xml:space="preserve">, </w:t>
+      </w:r>
+      <w:proofErr w:type="spellStart"/>
+      <w:r>
+        <w:t>Gualbert</w:t>
+      </w:r>
+      <w:proofErr w:type="spellEnd"/>
+      <w:r>
+        <w:t xml:space="preserve"> H.P (2001). “Improving fresh groundwater supply—problems and solutions.” </w:t>
+      </w:r>
+      <w:r>
+        <w:t xml:space="preserve">In: Ocean &amp; Coastal Management 44.5, pp. 429–449. </w:t>
+      </w:r>
+      <w:proofErr w:type="spellStart"/>
+      <w:r>
+        <w:t>doi</w:t>
+      </w:r>
+      <w:proofErr w:type="spellEnd"/>
+      <w:r>
+        <w:t>: 10 . 1016 / S0964-5691(01)00057-6.</w:t>
+      </w:r>
+    </w:p>
+    <w:p>
+      <w:r>
+        <w:t xml:space="preserve">Post, V. E. A., and H. </w:t>
+      </w:r>
+      <w:proofErr w:type="spellStart"/>
+      <w:r>
+        <w:t>Kooi</w:t>
+      </w:r>
+      <w:proofErr w:type="spellEnd"/>
+      <w:r>
+        <w:t xml:space="preserve"> (2003), Rates of salinization by free convection in high-permeability sediments: insights from numerical modeling and application to the Dutch coastal area, </w:t>
+      </w:r>
+      <w:proofErr w:type="spellStart"/>
+      <w:r>
+        <w:t>Hydrogeol</w:t>
+      </w:r>
+      <w:proofErr w:type="spellEnd"/>
+      <w:r>
+        <w:t>. J., 11(5), 549–559, doi:10.1007/ s10040-003-0271-7.</w:t>
       </w:r>
     </w:p>
     <w:p>
@@ -12573,13 +12803,37 @@
         <w:t xml:space="preserve">Stuyfzand, </w:t>
       </w:r>
       <w:r>
-        <w:t>P.J., Luers, F., de Jonge, H.G. (</w:t>
+        <w:t xml:space="preserve">P.J., </w:t>
+      </w:r>
+      <w:proofErr w:type="spellStart"/>
+      <w:r>
+        <w:t>Luers</w:t>
+      </w:r>
+      <w:proofErr w:type="spellEnd"/>
+      <w:r>
+        <w:t xml:space="preserve">, F., de </w:t>
+      </w:r>
+      <w:proofErr w:type="spellStart"/>
+      <w:r>
+        <w:t>Jonge</w:t>
+      </w:r>
+      <w:proofErr w:type="spellEnd"/>
+      <w:r>
+        <w:t>, H.G. (</w:t>
       </w:r>
       <w:r>
         <w:t>1993</w:t>
       </w:r>
       <w:r>
-        <w:t xml:space="preserve">) SWE 93.001 Hydrochemistry and hydrology of the dunes and adjacent polders between Katwijk and Kijkduin. KIWA N.V.  </w:t>
+        <w:t xml:space="preserve">) SWE 93.001 Hydrochemistry and hydrology of the dunes and adjacent polders between Katwijk and </w:t>
+      </w:r>
+      <w:proofErr w:type="spellStart"/>
+      <w:r>
+        <w:t>Kijkduin</w:t>
+      </w:r>
+      <w:proofErr w:type="spellEnd"/>
+      <w:r>
+        <w:t xml:space="preserve">. KIWA N.V.  </w:t>
       </w:r>
     </w:p>
     <w:p>
@@ -12609,7 +12863,15 @@
         <w:t>Modeling the subsidence of peat soils in the Dutch coastal area</w:t>
       </w:r>
       <w:r>
-        <w:t xml:space="preserve">. doi </w:t>
+        <w:t xml:space="preserve">. </w:t>
+      </w:r>
+      <w:proofErr w:type="spellStart"/>
+      <w:r>
+        <w:t>doi</w:t>
+      </w:r>
+      <w:proofErr w:type="spellEnd"/>
+      <w:r>
+        <w:t xml:space="preserve"> </w:t>
       </w:r>
       <w:hyperlink r:id="rId46" w:history="1">
         <w:r>
@@ -12627,8 +12889,21 @@
       </w:r>
     </w:p>
     <w:p>
-      <w:r>
-        <w:t xml:space="preserve">Jakeman, A.J., Chen, C.H., Rizzoli, A.E. and Voinoc, A.A. (2008) Modelling and Software as Instruments for Advancing Sustainability. Environmental Modelling, Software and Decision Support. </w:t>
+      <w:proofErr w:type="spellStart"/>
+      <w:r>
+        <w:t>Jakeman</w:t>
+      </w:r>
+      <w:proofErr w:type="spellEnd"/>
+      <w:r>
+        <w:t xml:space="preserve">, A.J., Chen, C.H., Rizzoli, A.E. and </w:t>
+      </w:r>
+      <w:proofErr w:type="spellStart"/>
+      <w:r>
+        <w:t>Voinoc</w:t>
+      </w:r>
+      <w:proofErr w:type="spellEnd"/>
+      <w:r>
+        <w:t xml:space="preserve">, A.A. (2008) Modelling and Software as Instruments for Advancing Sustainability. Environmental Modelling, Software and Decision Support. </w:t>
       </w:r>
     </w:p>
     <w:p>
@@ -12646,8 +12921,13 @@
     </w:p>
     <w:p>
       <w:r>
-        <w:t>N. Crout</w:t>
-      </w:r>
+        <w:t xml:space="preserve">N. </w:t>
+      </w:r>
+      <w:proofErr w:type="spellStart"/>
+      <w:r>
+        <w:t>Crout</w:t>
+      </w:r>
+      <w:proofErr w:type="spellEnd"/>
       <w:r>
         <w:t xml:space="preserve">, </w:t>
       </w:r>
@@ -12658,8 +12938,13 @@
         <w:t xml:space="preserve">, </w:t>
       </w:r>
       <w:r>
-        <w:t>A.J. Jakeman</w:t>
-      </w:r>
+        <w:t xml:space="preserve">A.J. </w:t>
+      </w:r>
+      <w:proofErr w:type="spellStart"/>
+      <w:r>
+        <w:t>Jakeman</w:t>
+      </w:r>
+      <w:proofErr w:type="spellEnd"/>
       <w:r>
         <w:t xml:space="preserve">, </w:t>
       </w:r>
@@ -12670,8 +12955,13 @@
         <w:t xml:space="preserve">, </w:t>
       </w:r>
       <w:r>
-        <w:t>L.T.H. Newham</w:t>
-      </w:r>
+        <w:t xml:space="preserve">L.T.H. </w:t>
+      </w:r>
+      <w:proofErr w:type="spellStart"/>
+      <w:r>
+        <w:t>Newham</w:t>
+      </w:r>
+      <w:proofErr w:type="spellEnd"/>
       <w:r>
         <w:t xml:space="preserve">, </w:t>
       </w:r>
@@ -12706,26 +12996,46 @@
         <w:t xml:space="preserve">, </w:t>
       </w:r>
       <w:r>
-        <w:t>D. Holzworth</w:t>
-      </w:r>
+        <w:t xml:space="preserve">D. </w:t>
+      </w:r>
+      <w:proofErr w:type="spellStart"/>
+      <w:r>
+        <w:t>Holzworth</w:t>
+      </w:r>
+      <w:proofErr w:type="spellEnd"/>
       <w:r>
         <w:t xml:space="preserve">, </w:t>
       </w:r>
       <w:r>
-        <w:t>J. Mysiak</w:t>
-      </w:r>
+        <w:t xml:space="preserve">J. </w:t>
+      </w:r>
+      <w:proofErr w:type="spellStart"/>
+      <w:r>
+        <w:t>Mysiak</w:t>
+      </w:r>
+      <w:proofErr w:type="spellEnd"/>
       <w:r>
         <w:t xml:space="preserve">, </w:t>
       </w:r>
       <w:r>
-        <w:t>J. Reichl</w:t>
-      </w:r>
+        <w:t xml:space="preserve">J. </w:t>
+      </w:r>
+      <w:proofErr w:type="spellStart"/>
+      <w:r>
+        <w:t>Reichl</w:t>
+      </w:r>
+      <w:proofErr w:type="spellEnd"/>
       <w:r>
         <w:t xml:space="preserve">, </w:t>
       </w:r>
       <w:r>
-        <w:t>R. Seppelt</w:t>
-      </w:r>
+        <w:t xml:space="preserve">R. </w:t>
+      </w:r>
+      <w:proofErr w:type="spellStart"/>
+      <w:r>
+        <w:t>Seppelt</w:t>
+      </w:r>
+      <w:proofErr w:type="spellEnd"/>
       <w:r>
         <w:t xml:space="preserve">, </w:t>
       </w:r>
@@ -12773,9 +13083,30 @@
       </w:r>
     </w:p>
     <w:p>
+      <w:proofErr w:type="spellStart"/>
       <w:r>
         <w:lastRenderedPageBreak/>
-        <w:t xml:space="preserve">Basco Carrera, L., van Beek, E. van Deursen, W., Choudhury, G.A., Haasnoot, M. (2018). </w:t>
+        <w:t>Basco</w:t>
+      </w:r>
+      <w:proofErr w:type="spellEnd"/>
+      <w:r>
+        <w:t xml:space="preserve"> Carrera, L., van Beek, E. van </w:t>
+      </w:r>
+      <w:proofErr w:type="spellStart"/>
+      <w:r>
+        <w:t>Deursen</w:t>
+      </w:r>
+      <w:proofErr w:type="spellEnd"/>
+      <w:r>
+        <w:t xml:space="preserve">, W., Choudhury, G.A., </w:t>
+      </w:r>
+      <w:proofErr w:type="spellStart"/>
+      <w:r>
+        <w:t>Haasnoot</w:t>
+      </w:r>
+      <w:proofErr w:type="spellEnd"/>
+      <w:r>
+        <w:t xml:space="preserve">, M. (2018). </w:t>
       </w:r>
       <w:r>
         <w:t>Fast Integrated Systems Modeling: Th</w:t>
@@ -12790,7 +13121,15 @@
         <w:t>th</w:t>
       </w:r>
       <w:r>
-        <w:t xml:space="preserve"> International Congress on Environmental Modelling and Software, BYU ScholarsArchive </w:t>
+        <w:t xml:space="preserve"> International Congress on Environmental Modelling and Software, BYU </w:t>
+      </w:r>
+      <w:proofErr w:type="spellStart"/>
+      <w:r>
+        <w:t>ScholarsArchive</w:t>
+      </w:r>
+      <w:proofErr w:type="spellEnd"/>
+      <w:r>
+        <w:t xml:space="preserve"> </w:t>
       </w:r>
     </w:p>
     <w:p>
@@ -12811,8 +13150,13 @@
       <w:r>
         <w:t xml:space="preserve"> E. R., </w:t>
       </w:r>
-      <w:r>
-        <w:t>Niswonger,</w:t>
+      <w:proofErr w:type="spellStart"/>
+      <w:r>
+        <w:t>Niswonger</w:t>
+      </w:r>
+      <w:proofErr w:type="spellEnd"/>
+      <w:r>
+        <w:t>,</w:t>
       </w:r>
       <w:r>
         <w:t xml:space="preserve"> R. G.,</w:t>
@@ -12852,8 +13196,13 @@
       <w:r>
         <w:t xml:space="preserve">. </w:t>
       </w:r>
-      <w:r>
-        <w:t>doi: 10.1111/j.1745-6584.2012.00937.x</w:t>
+      <w:proofErr w:type="spellStart"/>
+      <w:r>
+        <w:t>doi</w:t>
+      </w:r>
+      <w:proofErr w:type="spellEnd"/>
+      <w:r>
+        <w:t>: 10.1111/j.1745-6584.2012.00937.x</w:t>
       </w:r>
       <w:r>
         <w:br w:type="page"/>

</xml_diff>